<commit_message>
Restrições Remastered. Now with more restrictions
</commit_message>
<xml_diff>
--- a/Restrições.docx
+++ b/Restrições.docx
@@ -2,6 +2,61 @@
 <file path=word/document.xml><?xml version="1.0" encoding="utf-8"?>
 <w:document xmlns:wpc="http://schemas.microsoft.com/office/word/2010/wordprocessingCanvas" xmlns:cx="http://schemas.microsoft.com/office/drawing/2014/chartex" xmlns:cx1="http://schemas.microsoft.com/office/drawing/2015/9/8/chartex" xmlns:cx2="http://schemas.microsoft.com/office/drawing/2015/10/21/chartex" xmlns:cx3="http://schemas.microsoft.com/office/drawing/2016/5/9/chartex" xmlns:cx4="http://schemas.microsoft.com/office/drawing/2016/5/10/chartex" xmlns:cx5="http://schemas.microsoft.com/office/drawing/2016/5/11/chartex" xmlns:mc="http://schemas.openxmlformats.org/markup-compatibility/2006" xmlns:o="urn:schemas-microsoft-com:office:office" xmlns:r="http://schemas.openxmlformats.org/officeDocument/2006/relationships" xmlns:m="http://schemas.openxmlformats.org/officeDocument/2006/math" xmlns:v="urn:schemas-microsoft-com:vml" xmlns:wp14="http://schemas.microsoft.com/office/word/2010/wordprocessingDrawing" xmlns:wp="http://schemas.openxmlformats.org/drawingml/2006/wordprocessingDrawing" xmlns:w10="urn:schemas-microsoft-com:office:word" xmlns:w="http://schemas.openxmlformats.org/wordprocessingml/2006/main" xmlns:w14="http://schemas.microsoft.com/office/word/2010/wordml" xmlns:w15="http://schemas.microsoft.com/office/word/2012/wordml" xmlns:w16se="http://schemas.microsoft.com/office/word/2015/wordml/symex" xmlns:wpg="http://schemas.microsoft.com/office/word/2010/wordprocessingGroup" xmlns:wpi="http://schemas.microsoft.com/office/word/2010/wordprocessingInk" xmlns:wne="http://schemas.microsoft.com/office/word/2006/wordml" xmlns:wps="http://schemas.microsoft.com/office/word/2010/wordprocessingShape" mc:Ignorable="w14 w15 w16se wp14">
   <w:body>
+    <w:p>
+      <w:pPr>
+        <w:jc w:val="both"/>
+        <w:rPr>
+          <w:rFonts w:ascii="Verdana" w:hAnsi="Verdana"/>
+          <w:sz w:val="24"/>
+          <w:szCs w:val="24"/>
+        </w:rPr>
+      </w:pPr>
+    </w:p>
+    <w:p>
+      <w:pPr>
+        <w:jc w:val="both"/>
+        <w:rPr>
+          <w:rFonts w:ascii="Verdana" w:hAnsi="Verdana"/>
+          <w:sz w:val="24"/>
+          <w:szCs w:val="24"/>
+        </w:rPr>
+      </w:pPr>
+    </w:p>
+    <w:p>
+      <w:pPr>
+        <w:jc w:val="both"/>
+        <w:rPr>
+          <w:rFonts w:ascii="Verdana" w:hAnsi="Verdana"/>
+          <w:sz w:val="24"/>
+          <w:szCs w:val="24"/>
+        </w:rPr>
+      </w:pPr>
+      <w:r>
+        <w:rPr>
+          <w:rFonts w:ascii="Verdana" w:hAnsi="Verdana"/>
+          <w:sz w:val="24"/>
+          <w:szCs w:val="24"/>
+        </w:rPr>
+        <w:t>Para melhor representar a</w:t>
+      </w:r>
+      <w:r>
+        <w:rPr>
+          <w:rFonts w:ascii="Verdana" w:hAnsi="Verdana"/>
+          <w:sz w:val="24"/>
+          <w:szCs w:val="24"/>
+        </w:rPr>
+        <w:t xml:space="preserve"> forma de implementação de restrições, decidimos demonstrá-las em tabelas. Cada tabela representa uma classe. Por sua vez, as colunas representam (da esquerda para a direita) as variáveis da classe a que pertencem, uma breve descrição do porquê de uma certa</w:t>
+      </w:r>
+      <w:r>
+        <w:rPr>
+          <w:rFonts w:ascii="Verdana" w:hAnsi="Verdana"/>
+          <w:sz w:val="24"/>
+          <w:szCs w:val="24"/>
+        </w:rPr>
+        <w:t xml:space="preserve"> restrição ter sido cridas e como foi implementada em SQL. </w:t>
+      </w:r>
+    </w:p>
+    <w:p/>
     <w:tbl>
       <w:tblPr>
         <w:tblStyle w:val="Tabelacomgrelha"/>
@@ -943,7 +998,234 @@
           </w:p>
         </w:tc>
       </w:tr>
+      <w:tr>
+        <w:tc>
+          <w:tcPr>
+            <w:tcW w:w="1473" w:type="dxa"/>
+            <w:vAlign w:val="center"/>
+          </w:tcPr>
+          <w:p>
+            <w:pPr>
+              <w:jc w:val="center"/>
+              <w:rPr>
+                <w:rFonts w:ascii="Verdana" w:hAnsi="Verdana"/>
+                <w:sz w:val="20"/>
+                <w:szCs w:val="20"/>
+              </w:rPr>
+            </w:pPr>
+          </w:p>
+          <w:p>
+            <w:pPr>
+              <w:jc w:val="center"/>
+              <w:rPr>
+                <w:rFonts w:ascii="Verdana" w:hAnsi="Verdana"/>
+                <w:sz w:val="20"/>
+                <w:szCs w:val="20"/>
+              </w:rPr>
+            </w:pPr>
+            <w:proofErr w:type="spellStart"/>
+            <w:r>
+              <w:rPr>
+                <w:rFonts w:ascii="Verdana" w:hAnsi="Verdana"/>
+                <w:sz w:val="20"/>
+                <w:szCs w:val="20"/>
+              </w:rPr>
+              <w:t>idShow</w:t>
+            </w:r>
+            <w:proofErr w:type="spellEnd"/>
+          </w:p>
+          <w:p>
+            <w:pPr>
+              <w:jc w:val="center"/>
+              <w:rPr>
+                <w:rFonts w:ascii="Verdana" w:hAnsi="Verdana"/>
+                <w:sz w:val="20"/>
+                <w:szCs w:val="20"/>
+              </w:rPr>
+            </w:pPr>
+          </w:p>
+        </w:tc>
+        <w:tc>
+          <w:tcPr>
+            <w:tcW w:w="3583" w:type="dxa"/>
+            <w:vAlign w:val="center"/>
+          </w:tcPr>
+          <w:p>
+            <w:pPr>
+              <w:jc w:val="center"/>
+              <w:rPr>
+                <w:rFonts w:ascii="Verdana" w:hAnsi="Verdana"/>
+                <w:sz w:val="20"/>
+                <w:szCs w:val="20"/>
+              </w:rPr>
+            </w:pPr>
+          </w:p>
+          <w:p>
+            <w:pPr>
+              <w:jc w:val="center"/>
+              <w:rPr>
+                <w:rFonts w:ascii="Verdana" w:hAnsi="Verdana"/>
+                <w:sz w:val="20"/>
+                <w:szCs w:val="20"/>
+              </w:rPr>
+            </w:pPr>
+            <w:r>
+              <w:rPr>
+                <w:rFonts w:ascii="Verdana" w:hAnsi="Verdana"/>
+                <w:sz w:val="20"/>
+                <w:szCs w:val="20"/>
+              </w:rPr>
+              <w:t xml:space="preserve">Uma </w:t>
+            </w:r>
+            <w:proofErr w:type="spellStart"/>
+            <w:r>
+              <w:rPr>
+                <w:rFonts w:ascii="Verdana" w:hAnsi="Verdana"/>
+                <w:i/>
+                <w:sz w:val="20"/>
+                <w:szCs w:val="20"/>
+              </w:rPr>
+              <w:t>foreign</w:t>
+            </w:r>
+            <w:proofErr w:type="spellEnd"/>
+            <w:r>
+              <w:rPr>
+                <w:rFonts w:ascii="Verdana" w:hAnsi="Verdana"/>
+                <w:i/>
+                <w:sz w:val="20"/>
+                <w:szCs w:val="20"/>
+              </w:rPr>
+              <w:t xml:space="preserve"> </w:t>
+            </w:r>
+            <w:proofErr w:type="spellStart"/>
+            <w:r>
+              <w:rPr>
+                <w:rFonts w:ascii="Verdana" w:hAnsi="Verdana"/>
+                <w:i/>
+                <w:sz w:val="20"/>
+                <w:szCs w:val="20"/>
+              </w:rPr>
+              <w:t>key</w:t>
+            </w:r>
+            <w:proofErr w:type="spellEnd"/>
+            <w:r>
+              <w:rPr>
+                <w:rFonts w:ascii="Verdana" w:hAnsi="Verdana"/>
+                <w:sz w:val="20"/>
+                <w:szCs w:val="20"/>
+              </w:rPr>
+              <w:t xml:space="preserve"> associada à classe </w:t>
+            </w:r>
+            <w:r>
+              <w:rPr>
+                <w:rFonts w:ascii="Verdana" w:hAnsi="Verdana"/>
+                <w:i/>
+                <w:sz w:val="20"/>
+                <w:szCs w:val="20"/>
+              </w:rPr>
+              <w:t>Show</w:t>
+            </w:r>
+            <w:r>
+              <w:rPr>
+                <w:rFonts w:ascii="Verdana" w:hAnsi="Verdana"/>
+                <w:sz w:val="20"/>
+                <w:szCs w:val="20"/>
+              </w:rPr>
+              <w:t>. É utilizada uma vez que</w:t>
+            </w:r>
+            <w:r>
+              <w:rPr>
+                <w:rFonts w:ascii="Verdana" w:hAnsi="Verdana"/>
+                <w:sz w:val="20"/>
+                <w:szCs w:val="20"/>
+              </w:rPr>
+              <w:t xml:space="preserve"> um</w:t>
+            </w:r>
+            <w:r>
+              <w:rPr>
+                <w:rFonts w:ascii="Verdana" w:hAnsi="Verdana"/>
+                <w:sz w:val="20"/>
+                <w:szCs w:val="20"/>
+              </w:rPr>
+              <w:t>a série está subdividida em várias temporadas.</w:t>
+            </w:r>
+          </w:p>
+          <w:p>
+            <w:pPr>
+              <w:jc w:val="center"/>
+              <w:rPr>
+                <w:rFonts w:ascii="Verdana" w:hAnsi="Verdana"/>
+                <w:sz w:val="20"/>
+                <w:szCs w:val="20"/>
+              </w:rPr>
+            </w:pPr>
+            <w:r>
+              <w:rPr>
+                <w:rFonts w:ascii="Verdana" w:hAnsi="Verdana"/>
+                <w:sz w:val="20"/>
+                <w:szCs w:val="20"/>
+              </w:rPr>
+              <w:t xml:space="preserve"> </w:t>
+            </w:r>
+          </w:p>
+        </w:tc>
+        <w:tc>
+          <w:tcPr>
+            <w:tcW w:w="3586" w:type="dxa"/>
+            <w:vAlign w:val="center"/>
+          </w:tcPr>
+          <w:p>
+            <w:pPr>
+              <w:jc w:val="center"/>
+              <w:rPr>
+                <w:rFonts w:ascii="Verdana" w:hAnsi="Verdana"/>
+                <w:sz w:val="20"/>
+                <w:szCs w:val="20"/>
+              </w:rPr>
+            </w:pPr>
+            <w:proofErr w:type="spellStart"/>
+            <w:r>
+              <w:rPr>
+                <w:rFonts w:ascii="Verdana" w:hAnsi="Verdana"/>
+                <w:sz w:val="20"/>
+                <w:szCs w:val="20"/>
+              </w:rPr>
+              <w:t>idShow</w:t>
+            </w:r>
+            <w:proofErr w:type="spellEnd"/>
+            <w:r>
+              <w:rPr>
+                <w:rFonts w:ascii="Verdana" w:hAnsi="Verdana"/>
+                <w:sz w:val="20"/>
+                <w:szCs w:val="20"/>
+              </w:rPr>
+              <w:t xml:space="preserve"> INTEGER NOT NULL REFERENCES Show(</w:t>
+            </w:r>
+            <w:proofErr w:type="spellStart"/>
+            <w:r>
+              <w:rPr>
+                <w:rFonts w:ascii="Verdana" w:hAnsi="Verdana"/>
+                <w:sz w:val="20"/>
+                <w:szCs w:val="20"/>
+              </w:rPr>
+              <w:t>idShow</w:t>
+            </w:r>
+            <w:proofErr w:type="spellEnd"/>
+            <w:r>
+              <w:rPr>
+                <w:rFonts w:ascii="Verdana" w:hAnsi="Verdana"/>
+                <w:sz w:val="20"/>
+                <w:szCs w:val="20"/>
+              </w:rPr>
+              <w:t>)</w:t>
+            </w:r>
+          </w:p>
+        </w:tc>
+      </w:tr>
     </w:tbl>
+    <w:p/>
+    <w:p/>
+    <w:p/>
     <w:p/>
     <w:tbl>
       <w:tblPr>
@@ -1269,6 +1551,214 @@
                 <w:szCs w:val="20"/>
               </w:rPr>
               <w:t xml:space="preserve"> DATE NOT NULL</w:t>
+            </w:r>
+          </w:p>
+        </w:tc>
+      </w:tr>
+      <w:tr>
+        <w:tc>
+          <w:tcPr>
+            <w:tcW w:w="1473" w:type="dxa"/>
+            <w:vAlign w:val="center"/>
+          </w:tcPr>
+          <w:p>
+            <w:pPr>
+              <w:jc w:val="center"/>
+              <w:rPr>
+                <w:rFonts w:ascii="Verdana" w:hAnsi="Verdana"/>
+                <w:sz w:val="20"/>
+                <w:szCs w:val="20"/>
+              </w:rPr>
+            </w:pPr>
+            <w:proofErr w:type="spellStart"/>
+            <w:r>
+              <w:rPr>
+                <w:rFonts w:ascii="Verdana" w:hAnsi="Verdana"/>
+                <w:sz w:val="20"/>
+                <w:szCs w:val="20"/>
+              </w:rPr>
+              <w:t>idSeason</w:t>
+            </w:r>
+            <w:proofErr w:type="spellEnd"/>
+          </w:p>
+        </w:tc>
+        <w:tc>
+          <w:tcPr>
+            <w:tcW w:w="3583" w:type="dxa"/>
+            <w:vAlign w:val="center"/>
+          </w:tcPr>
+          <w:p>
+            <w:pPr>
+              <w:jc w:val="center"/>
+              <w:rPr>
+                <w:rFonts w:ascii="Verdana" w:hAnsi="Verdana"/>
+                <w:sz w:val="20"/>
+                <w:szCs w:val="20"/>
+              </w:rPr>
+            </w:pPr>
+          </w:p>
+          <w:p>
+            <w:pPr>
+              <w:jc w:val="center"/>
+              <w:rPr>
+                <w:rFonts w:ascii="Verdana" w:hAnsi="Verdana"/>
+                <w:sz w:val="20"/>
+                <w:szCs w:val="20"/>
+              </w:rPr>
+            </w:pPr>
+            <w:r>
+              <w:rPr>
+                <w:rFonts w:ascii="Verdana" w:hAnsi="Verdana"/>
+                <w:sz w:val="20"/>
+                <w:szCs w:val="20"/>
+              </w:rPr>
+              <w:t xml:space="preserve">Uma </w:t>
+            </w:r>
+            <w:proofErr w:type="spellStart"/>
+            <w:r>
+              <w:rPr>
+                <w:rFonts w:ascii="Verdana" w:hAnsi="Verdana"/>
+                <w:i/>
+                <w:sz w:val="20"/>
+                <w:szCs w:val="20"/>
+              </w:rPr>
+              <w:t>foreign</w:t>
+            </w:r>
+            <w:proofErr w:type="spellEnd"/>
+            <w:r>
+              <w:rPr>
+                <w:rFonts w:ascii="Verdana" w:hAnsi="Verdana"/>
+                <w:i/>
+                <w:sz w:val="20"/>
+                <w:szCs w:val="20"/>
+              </w:rPr>
+              <w:t xml:space="preserve"> </w:t>
+            </w:r>
+            <w:proofErr w:type="spellStart"/>
+            <w:r>
+              <w:rPr>
+                <w:rFonts w:ascii="Verdana" w:hAnsi="Verdana"/>
+                <w:i/>
+                <w:sz w:val="20"/>
+                <w:szCs w:val="20"/>
+              </w:rPr>
+              <w:t>key</w:t>
+            </w:r>
+            <w:proofErr w:type="spellEnd"/>
+            <w:r>
+              <w:rPr>
+                <w:rFonts w:ascii="Verdana" w:hAnsi="Verdana"/>
+                <w:sz w:val="20"/>
+                <w:szCs w:val="20"/>
+              </w:rPr>
+              <w:t xml:space="preserve"> associada à classe </w:t>
+            </w:r>
+            <w:proofErr w:type="spellStart"/>
+            <w:r>
+              <w:rPr>
+                <w:rFonts w:ascii="Verdana" w:hAnsi="Verdana"/>
+                <w:i/>
+                <w:sz w:val="20"/>
+                <w:szCs w:val="20"/>
+              </w:rPr>
+              <w:t>Season</w:t>
+            </w:r>
+            <w:proofErr w:type="spellEnd"/>
+            <w:r>
+              <w:rPr>
+                <w:rFonts w:ascii="Verdana" w:hAnsi="Verdana"/>
+                <w:sz w:val="20"/>
+                <w:szCs w:val="20"/>
+              </w:rPr>
+              <w:t>. É utilizada uma vez que uma temporada é composta por vários episódios</w:t>
+            </w:r>
+            <w:r>
+              <w:rPr>
+                <w:rFonts w:ascii="Verdana" w:hAnsi="Verdana"/>
+                <w:sz w:val="20"/>
+                <w:szCs w:val="20"/>
+              </w:rPr>
+              <w:t>.</w:t>
+            </w:r>
+          </w:p>
+          <w:p>
+            <w:pPr>
+              <w:jc w:val="center"/>
+              <w:rPr>
+                <w:rFonts w:ascii="Verdana" w:hAnsi="Verdana"/>
+                <w:sz w:val="20"/>
+                <w:szCs w:val="20"/>
+              </w:rPr>
+            </w:pPr>
+          </w:p>
+        </w:tc>
+        <w:tc>
+          <w:tcPr>
+            <w:tcW w:w="3586" w:type="dxa"/>
+            <w:vAlign w:val="center"/>
+          </w:tcPr>
+          <w:p>
+            <w:pPr>
+              <w:jc w:val="center"/>
+              <w:rPr>
+                <w:rFonts w:ascii="Verdana" w:hAnsi="Verdana"/>
+                <w:sz w:val="20"/>
+                <w:szCs w:val="20"/>
+              </w:rPr>
+            </w:pPr>
+            <w:proofErr w:type="spellStart"/>
+            <w:r>
+              <w:rPr>
+                <w:rFonts w:ascii="Verdana" w:hAnsi="Verdana"/>
+                <w:sz w:val="20"/>
+                <w:szCs w:val="20"/>
+              </w:rPr>
+              <w:t>idSeason</w:t>
+            </w:r>
+            <w:proofErr w:type="spellEnd"/>
+            <w:r>
+              <w:rPr>
+                <w:rFonts w:ascii="Verdana" w:hAnsi="Verdana"/>
+                <w:sz w:val="20"/>
+                <w:szCs w:val="20"/>
+              </w:rPr>
+              <w:t xml:space="preserve"> INTEGER NOT NULL REFERENCES </w:t>
+            </w:r>
+            <w:proofErr w:type="spellStart"/>
+            <w:r>
+              <w:rPr>
+                <w:rFonts w:ascii="Verdana" w:hAnsi="Verdana"/>
+                <w:sz w:val="20"/>
+                <w:szCs w:val="20"/>
+              </w:rPr>
+              <w:t>Season</w:t>
+            </w:r>
+            <w:proofErr w:type="spellEnd"/>
+            <w:r>
+              <w:rPr>
+                <w:rFonts w:ascii="Verdana" w:hAnsi="Verdana"/>
+                <w:sz w:val="20"/>
+                <w:szCs w:val="20"/>
+              </w:rPr>
+              <w:t>(</w:t>
+            </w:r>
+            <w:proofErr w:type="spellStart"/>
+            <w:r>
+              <w:rPr>
+                <w:rFonts w:ascii="Verdana" w:hAnsi="Verdana"/>
+                <w:sz w:val="20"/>
+                <w:szCs w:val="20"/>
+              </w:rPr>
+              <w:t>idSeason</w:t>
+            </w:r>
+            <w:proofErr w:type="spellEnd"/>
+            <w:r>
+              <w:rPr>
+                <w:rFonts w:ascii="Verdana" w:hAnsi="Verdana"/>
+                <w:sz w:val="20"/>
+                <w:szCs w:val="20"/>
+              </w:rPr>
+              <w:t>)</w:t>
             </w:r>
           </w:p>
         </w:tc>
@@ -1478,6 +1968,606 @@
       </w:tr>
     </w:tbl>
     <w:p/>
+    <w:tbl>
+      <w:tblPr>
+        <w:tblStyle w:val="Tabelacomgrelha"/>
+        <w:tblW w:w="8642" w:type="dxa"/>
+        <w:tblLook w:val="04A0" w:firstRow="1" w:lastRow="0" w:firstColumn="1" w:lastColumn="0" w:noHBand="0" w:noVBand="1"/>
+      </w:tblPr>
+      <w:tblGrid>
+        <w:gridCol w:w="1744"/>
+        <w:gridCol w:w="3441"/>
+        <w:gridCol w:w="3457"/>
+      </w:tblGrid>
+      <w:tr>
+        <w:tc>
+          <w:tcPr>
+            <w:tcW w:w="1473" w:type="dxa"/>
+          </w:tcPr>
+          <w:p>
+            <w:pPr>
+              <w:jc w:val="center"/>
+              <w:rPr>
+                <w:rFonts w:ascii="Verdana" w:hAnsi="Verdana"/>
+                <w:sz w:val="24"/>
+                <w:szCs w:val="24"/>
+              </w:rPr>
+            </w:pPr>
+          </w:p>
+        </w:tc>
+        <w:tc>
+          <w:tcPr>
+            <w:tcW w:w="7169" w:type="dxa"/>
+            <w:gridSpan w:val="2"/>
+          </w:tcPr>
+          <w:p>
+            <w:pPr>
+              <w:jc w:val="center"/>
+              <w:rPr>
+                <w:rFonts w:ascii="Verdana" w:hAnsi="Verdana"/>
+                <w:sz w:val="24"/>
+                <w:szCs w:val="24"/>
+              </w:rPr>
+            </w:pPr>
+            <w:proofErr w:type="spellStart"/>
+            <w:r>
+              <w:rPr>
+                <w:rFonts w:ascii="Verdana" w:hAnsi="Verdana"/>
+                <w:sz w:val="24"/>
+                <w:szCs w:val="24"/>
+              </w:rPr>
+              <w:t>Chraracter</w:t>
+            </w:r>
+            <w:proofErr w:type="spellEnd"/>
+          </w:p>
+        </w:tc>
+      </w:tr>
+      <w:tr>
+        <w:tc>
+          <w:tcPr>
+            <w:tcW w:w="1473" w:type="dxa"/>
+            <w:vAlign w:val="center"/>
+          </w:tcPr>
+          <w:p>
+            <w:pPr>
+              <w:jc w:val="center"/>
+              <w:rPr>
+                <w:rFonts w:ascii="Verdana" w:hAnsi="Verdana"/>
+                <w:sz w:val="20"/>
+                <w:szCs w:val="20"/>
+              </w:rPr>
+            </w:pPr>
+            <w:proofErr w:type="spellStart"/>
+            <w:r>
+              <w:rPr>
+                <w:rFonts w:ascii="Verdana" w:hAnsi="Verdana"/>
+                <w:sz w:val="20"/>
+                <w:szCs w:val="20"/>
+              </w:rPr>
+              <w:t>characterName</w:t>
+            </w:r>
+            <w:proofErr w:type="spellEnd"/>
+          </w:p>
+        </w:tc>
+        <w:tc>
+          <w:tcPr>
+            <w:tcW w:w="3583" w:type="dxa"/>
+            <w:vAlign w:val="center"/>
+          </w:tcPr>
+          <w:p>
+            <w:pPr>
+              <w:jc w:val="center"/>
+              <w:rPr>
+                <w:rFonts w:ascii="Verdana" w:hAnsi="Verdana"/>
+                <w:sz w:val="20"/>
+                <w:szCs w:val="20"/>
+              </w:rPr>
+            </w:pPr>
+          </w:p>
+          <w:p>
+            <w:pPr>
+              <w:jc w:val="center"/>
+              <w:rPr>
+                <w:rFonts w:ascii="Verdana" w:hAnsi="Verdana"/>
+                <w:sz w:val="20"/>
+                <w:szCs w:val="20"/>
+              </w:rPr>
+            </w:pPr>
+            <w:r>
+              <w:rPr>
+                <w:rFonts w:ascii="Verdana" w:hAnsi="Verdana"/>
+                <w:sz w:val="20"/>
+                <w:szCs w:val="20"/>
+              </w:rPr>
+              <w:t>Se uma personagem existe, então terá que ter um nome.</w:t>
+            </w:r>
+          </w:p>
+          <w:p>
+            <w:pPr>
+              <w:rPr>
+                <w:rFonts w:ascii="Verdana" w:hAnsi="Verdana"/>
+                <w:sz w:val="20"/>
+                <w:szCs w:val="20"/>
+              </w:rPr>
+            </w:pPr>
+          </w:p>
+        </w:tc>
+        <w:tc>
+          <w:tcPr>
+            <w:tcW w:w="3586" w:type="dxa"/>
+            <w:vAlign w:val="center"/>
+          </w:tcPr>
+          <w:p>
+            <w:pPr>
+              <w:jc w:val="center"/>
+              <w:rPr>
+                <w:rFonts w:ascii="Verdana" w:hAnsi="Verdana"/>
+                <w:sz w:val="20"/>
+                <w:szCs w:val="20"/>
+              </w:rPr>
+            </w:pPr>
+          </w:p>
+          <w:p>
+            <w:pPr>
+              <w:jc w:val="center"/>
+              <w:rPr>
+                <w:rFonts w:ascii="Verdana" w:hAnsi="Verdana"/>
+                <w:sz w:val="20"/>
+                <w:szCs w:val="20"/>
+              </w:rPr>
+            </w:pPr>
+            <w:proofErr w:type="spellStart"/>
+            <w:r>
+              <w:rPr>
+                <w:rFonts w:ascii="Verdana" w:hAnsi="Verdana"/>
+                <w:sz w:val="20"/>
+                <w:szCs w:val="20"/>
+              </w:rPr>
+              <w:t>characterName</w:t>
+            </w:r>
+            <w:proofErr w:type="spellEnd"/>
+            <w:r>
+              <w:rPr>
+                <w:rFonts w:ascii="Verdana" w:hAnsi="Verdana"/>
+                <w:sz w:val="20"/>
+                <w:szCs w:val="20"/>
+              </w:rPr>
+              <w:t xml:space="preserve"> TEXT</w:t>
+            </w:r>
+            <w:r>
+              <w:rPr>
+                <w:rFonts w:ascii="Verdana" w:hAnsi="Verdana"/>
+                <w:sz w:val="20"/>
+                <w:szCs w:val="20"/>
+              </w:rPr>
+              <w:t xml:space="preserve"> NOT NULL</w:t>
+            </w:r>
+          </w:p>
+          <w:p>
+            <w:pPr>
+              <w:jc w:val="center"/>
+              <w:rPr>
+                <w:rFonts w:ascii="Verdana" w:hAnsi="Verdana"/>
+                <w:sz w:val="20"/>
+                <w:szCs w:val="20"/>
+              </w:rPr>
+            </w:pPr>
+          </w:p>
+        </w:tc>
+      </w:tr>
+      <w:tr>
+        <w:tc>
+          <w:tcPr>
+            <w:tcW w:w="1473" w:type="dxa"/>
+            <w:vAlign w:val="center"/>
+          </w:tcPr>
+          <w:p>
+            <w:pPr>
+              <w:jc w:val="center"/>
+              <w:rPr>
+                <w:rFonts w:ascii="Verdana" w:hAnsi="Verdana"/>
+                <w:sz w:val="20"/>
+                <w:szCs w:val="20"/>
+              </w:rPr>
+            </w:pPr>
+            <w:proofErr w:type="spellStart"/>
+            <w:r>
+              <w:rPr>
+                <w:rFonts w:ascii="Verdana" w:hAnsi="Verdana"/>
+                <w:sz w:val="20"/>
+                <w:szCs w:val="20"/>
+              </w:rPr>
+              <w:t>idActor</w:t>
+            </w:r>
+            <w:proofErr w:type="spellEnd"/>
+          </w:p>
+        </w:tc>
+        <w:tc>
+          <w:tcPr>
+            <w:tcW w:w="3583" w:type="dxa"/>
+            <w:vAlign w:val="center"/>
+          </w:tcPr>
+          <w:p>
+            <w:pPr>
+              <w:jc w:val="center"/>
+              <w:rPr>
+                <w:rFonts w:ascii="Verdana" w:hAnsi="Verdana"/>
+                <w:sz w:val="20"/>
+                <w:szCs w:val="20"/>
+              </w:rPr>
+            </w:pPr>
+          </w:p>
+          <w:p>
+            <w:pPr>
+              <w:jc w:val="center"/>
+              <w:rPr>
+                <w:rFonts w:ascii="Verdana" w:hAnsi="Verdana"/>
+                <w:sz w:val="20"/>
+                <w:szCs w:val="20"/>
+              </w:rPr>
+            </w:pPr>
+            <w:r>
+              <w:rPr>
+                <w:rFonts w:ascii="Verdana" w:hAnsi="Verdana"/>
+                <w:sz w:val="20"/>
+                <w:szCs w:val="20"/>
+              </w:rPr>
+              <w:t xml:space="preserve">Uma </w:t>
+            </w:r>
+            <w:proofErr w:type="spellStart"/>
+            <w:r>
+              <w:rPr>
+                <w:rFonts w:ascii="Verdana" w:hAnsi="Verdana"/>
+                <w:i/>
+                <w:sz w:val="20"/>
+                <w:szCs w:val="20"/>
+              </w:rPr>
+              <w:t>foreign</w:t>
+            </w:r>
+            <w:proofErr w:type="spellEnd"/>
+            <w:r>
+              <w:rPr>
+                <w:rFonts w:ascii="Verdana" w:hAnsi="Verdana"/>
+                <w:i/>
+                <w:sz w:val="20"/>
+                <w:szCs w:val="20"/>
+              </w:rPr>
+              <w:t xml:space="preserve"> </w:t>
+            </w:r>
+            <w:proofErr w:type="spellStart"/>
+            <w:r>
+              <w:rPr>
+                <w:rFonts w:ascii="Verdana" w:hAnsi="Verdana"/>
+                <w:i/>
+                <w:sz w:val="20"/>
+                <w:szCs w:val="20"/>
+              </w:rPr>
+              <w:t>key</w:t>
+            </w:r>
+            <w:proofErr w:type="spellEnd"/>
+            <w:r>
+              <w:rPr>
+                <w:rFonts w:ascii="Verdana" w:hAnsi="Verdana"/>
+                <w:sz w:val="20"/>
+                <w:szCs w:val="20"/>
+              </w:rPr>
+              <w:t xml:space="preserve"> associada à classe </w:t>
+            </w:r>
+            <w:r>
+              <w:rPr>
+                <w:rFonts w:ascii="Verdana" w:hAnsi="Verdana"/>
+                <w:i/>
+                <w:sz w:val="20"/>
+                <w:szCs w:val="20"/>
+              </w:rPr>
+              <w:t>Actor</w:t>
+            </w:r>
+            <w:r>
+              <w:rPr>
+                <w:rFonts w:ascii="Verdana" w:hAnsi="Verdana"/>
+                <w:sz w:val="20"/>
+                <w:szCs w:val="20"/>
+              </w:rPr>
+              <w:t>. É utilizada uma vez que</w:t>
+            </w:r>
+            <w:r>
+              <w:rPr>
+                <w:rFonts w:ascii="Verdana" w:hAnsi="Verdana"/>
+                <w:sz w:val="20"/>
+                <w:szCs w:val="20"/>
+              </w:rPr>
+              <w:t xml:space="preserve"> uma personagem é representada por um certo ator.</w:t>
+            </w:r>
+          </w:p>
+          <w:p>
+            <w:pPr>
+              <w:jc w:val="center"/>
+              <w:rPr>
+                <w:rFonts w:ascii="Verdana" w:hAnsi="Verdana"/>
+                <w:sz w:val="20"/>
+                <w:szCs w:val="20"/>
+              </w:rPr>
+            </w:pPr>
+          </w:p>
+        </w:tc>
+        <w:tc>
+          <w:tcPr>
+            <w:tcW w:w="3586" w:type="dxa"/>
+            <w:vAlign w:val="center"/>
+          </w:tcPr>
+          <w:p>
+            <w:pPr>
+              <w:jc w:val="center"/>
+              <w:rPr>
+                <w:rFonts w:ascii="Verdana" w:hAnsi="Verdana"/>
+                <w:sz w:val="20"/>
+                <w:szCs w:val="20"/>
+              </w:rPr>
+            </w:pPr>
+            <w:proofErr w:type="spellStart"/>
+            <w:r>
+              <w:rPr>
+                <w:rFonts w:ascii="Verdana" w:hAnsi="Verdana"/>
+                <w:sz w:val="20"/>
+                <w:szCs w:val="20"/>
+              </w:rPr>
+              <w:t>idActor</w:t>
+            </w:r>
+            <w:proofErr w:type="spellEnd"/>
+            <w:r>
+              <w:rPr>
+                <w:rFonts w:ascii="Verdana" w:hAnsi="Verdana"/>
+                <w:sz w:val="20"/>
+                <w:szCs w:val="20"/>
+              </w:rPr>
+              <w:t xml:space="preserve"> INTEGER NOT NULL REFERENCES Actor(</w:t>
+            </w:r>
+            <w:proofErr w:type="spellStart"/>
+            <w:r>
+              <w:rPr>
+                <w:rFonts w:ascii="Verdana" w:hAnsi="Verdana"/>
+                <w:sz w:val="20"/>
+                <w:szCs w:val="20"/>
+              </w:rPr>
+              <w:t>idActor</w:t>
+            </w:r>
+            <w:proofErr w:type="spellEnd"/>
+            <w:r>
+              <w:rPr>
+                <w:rFonts w:ascii="Verdana" w:hAnsi="Verdana"/>
+                <w:sz w:val="20"/>
+                <w:szCs w:val="20"/>
+              </w:rPr>
+              <w:t>)</w:t>
+            </w:r>
+          </w:p>
+        </w:tc>
+      </w:tr>
+      <w:tr>
+        <w:tc>
+          <w:tcPr>
+            <w:tcW w:w="1473" w:type="dxa"/>
+            <w:vAlign w:val="center"/>
+          </w:tcPr>
+          <w:p>
+            <w:pPr>
+              <w:jc w:val="center"/>
+              <w:rPr>
+                <w:rFonts w:ascii="Verdana" w:hAnsi="Verdana"/>
+                <w:sz w:val="20"/>
+                <w:szCs w:val="20"/>
+              </w:rPr>
+            </w:pPr>
+            <w:proofErr w:type="spellStart"/>
+            <w:r>
+              <w:rPr>
+                <w:rFonts w:ascii="Verdana" w:hAnsi="Verdana"/>
+                <w:sz w:val="20"/>
+                <w:szCs w:val="20"/>
+              </w:rPr>
+              <w:t>idShow</w:t>
+            </w:r>
+            <w:proofErr w:type="spellEnd"/>
+          </w:p>
+        </w:tc>
+        <w:tc>
+          <w:tcPr>
+            <w:tcW w:w="3583" w:type="dxa"/>
+            <w:vAlign w:val="center"/>
+          </w:tcPr>
+          <w:p>
+            <w:pPr>
+              <w:jc w:val="center"/>
+              <w:rPr>
+                <w:rFonts w:ascii="Verdana" w:hAnsi="Verdana"/>
+                <w:sz w:val="20"/>
+                <w:szCs w:val="20"/>
+              </w:rPr>
+            </w:pPr>
+          </w:p>
+          <w:p>
+            <w:pPr>
+              <w:jc w:val="center"/>
+              <w:rPr>
+                <w:rFonts w:ascii="Verdana" w:hAnsi="Verdana"/>
+                <w:sz w:val="20"/>
+                <w:szCs w:val="20"/>
+              </w:rPr>
+            </w:pPr>
+            <w:r>
+              <w:rPr>
+                <w:rFonts w:ascii="Verdana" w:hAnsi="Verdana"/>
+                <w:sz w:val="20"/>
+                <w:szCs w:val="20"/>
+              </w:rPr>
+              <w:t xml:space="preserve">Uma </w:t>
+            </w:r>
+            <w:proofErr w:type="spellStart"/>
+            <w:r>
+              <w:rPr>
+                <w:rFonts w:ascii="Verdana" w:hAnsi="Verdana"/>
+                <w:i/>
+                <w:sz w:val="20"/>
+                <w:szCs w:val="20"/>
+              </w:rPr>
+              <w:t>foreign</w:t>
+            </w:r>
+            <w:proofErr w:type="spellEnd"/>
+            <w:r>
+              <w:rPr>
+                <w:rFonts w:ascii="Verdana" w:hAnsi="Verdana"/>
+                <w:i/>
+                <w:sz w:val="20"/>
+                <w:szCs w:val="20"/>
+              </w:rPr>
+              <w:t xml:space="preserve"> </w:t>
+            </w:r>
+            <w:proofErr w:type="spellStart"/>
+            <w:r>
+              <w:rPr>
+                <w:rFonts w:ascii="Verdana" w:hAnsi="Verdana"/>
+                <w:i/>
+                <w:sz w:val="20"/>
+                <w:szCs w:val="20"/>
+              </w:rPr>
+              <w:t>key</w:t>
+            </w:r>
+            <w:proofErr w:type="spellEnd"/>
+            <w:r>
+              <w:rPr>
+                <w:rFonts w:ascii="Verdana" w:hAnsi="Verdana"/>
+                <w:sz w:val="20"/>
+                <w:szCs w:val="20"/>
+              </w:rPr>
+              <w:t xml:space="preserve"> associada à classe </w:t>
+            </w:r>
+            <w:r>
+              <w:rPr>
+                <w:rFonts w:ascii="Verdana" w:hAnsi="Verdana"/>
+                <w:i/>
+                <w:sz w:val="20"/>
+                <w:szCs w:val="20"/>
+              </w:rPr>
+              <w:t>Show</w:t>
+            </w:r>
+            <w:r>
+              <w:rPr>
+                <w:rFonts w:ascii="Verdana" w:hAnsi="Verdana"/>
+                <w:sz w:val="20"/>
+                <w:szCs w:val="20"/>
+              </w:rPr>
+              <w:t>. É utilizada uma vez que</w:t>
+            </w:r>
+            <w:r>
+              <w:rPr>
+                <w:rFonts w:ascii="Verdana" w:hAnsi="Verdana"/>
+                <w:sz w:val="20"/>
+                <w:szCs w:val="20"/>
+              </w:rPr>
+              <w:t xml:space="preserve"> um</w:t>
+            </w:r>
+            <w:r>
+              <w:rPr>
+                <w:rFonts w:ascii="Verdana" w:hAnsi="Verdana"/>
+                <w:sz w:val="20"/>
+                <w:szCs w:val="20"/>
+              </w:rPr>
+              <w:t xml:space="preserve">a </w:t>
+            </w:r>
+            <w:r>
+              <w:rPr>
+                <w:rFonts w:ascii="Verdana" w:hAnsi="Verdana"/>
+                <w:sz w:val="20"/>
+                <w:szCs w:val="20"/>
+              </w:rPr>
+              <w:t>personagem pertence a uma determinada série.</w:t>
+            </w:r>
+          </w:p>
+          <w:p>
+            <w:pPr>
+              <w:jc w:val="center"/>
+              <w:rPr>
+                <w:rFonts w:ascii="Verdana" w:hAnsi="Verdana"/>
+                <w:sz w:val="20"/>
+                <w:szCs w:val="20"/>
+              </w:rPr>
+            </w:pPr>
+          </w:p>
+        </w:tc>
+        <w:tc>
+          <w:tcPr>
+            <w:tcW w:w="3586" w:type="dxa"/>
+            <w:vAlign w:val="center"/>
+          </w:tcPr>
+          <w:p>
+            <w:pPr>
+              <w:jc w:val="center"/>
+              <w:rPr>
+                <w:rFonts w:ascii="Verdana" w:hAnsi="Verdana"/>
+                <w:sz w:val="20"/>
+                <w:szCs w:val="20"/>
+              </w:rPr>
+            </w:pPr>
+            <w:proofErr w:type="spellStart"/>
+            <w:r>
+              <w:rPr>
+                <w:rFonts w:ascii="Verdana" w:hAnsi="Verdana"/>
+                <w:sz w:val="20"/>
+                <w:szCs w:val="20"/>
+              </w:rPr>
+              <w:t>idShow</w:t>
+            </w:r>
+            <w:proofErr w:type="spellEnd"/>
+            <w:r>
+              <w:rPr>
+                <w:rFonts w:ascii="Verdana" w:hAnsi="Verdana"/>
+                <w:sz w:val="20"/>
+                <w:szCs w:val="20"/>
+              </w:rPr>
+              <w:t xml:space="preserve"> I</w:t>
+            </w:r>
+            <w:r>
+              <w:rPr>
+                <w:rFonts w:ascii="Verdana" w:hAnsi="Verdana"/>
+                <w:sz w:val="20"/>
+                <w:szCs w:val="20"/>
+              </w:rPr>
+              <w:t>NTEGER NOT NULL REFERENCES Show</w:t>
+            </w:r>
+            <w:r>
+              <w:rPr>
+                <w:rFonts w:ascii="Verdana" w:hAnsi="Verdana"/>
+                <w:sz w:val="20"/>
+                <w:szCs w:val="20"/>
+              </w:rPr>
+              <w:t>(</w:t>
+            </w:r>
+            <w:proofErr w:type="spellStart"/>
+            <w:r>
+              <w:rPr>
+                <w:rFonts w:ascii="Verdana" w:hAnsi="Verdana"/>
+                <w:sz w:val="20"/>
+                <w:szCs w:val="20"/>
+              </w:rPr>
+              <w:t>idShow</w:t>
+            </w:r>
+            <w:proofErr w:type="spellEnd"/>
+            <w:r>
+              <w:rPr>
+                <w:rFonts w:ascii="Verdana" w:hAnsi="Verdana"/>
+                <w:sz w:val="20"/>
+                <w:szCs w:val="20"/>
+              </w:rPr>
+              <w:t>)</w:t>
+            </w:r>
+          </w:p>
+        </w:tc>
+      </w:tr>
+    </w:tbl>
+    <w:p/>
+    <w:p/>
+    <w:p/>
+    <w:p/>
     <w:p/>
     <w:p/>
     <w:p/>
@@ -1488,9 +2578,9 @@
         <w:tblLook w:val="04A0" w:firstRow="1" w:lastRow="0" w:firstColumn="1" w:lastColumn="0" w:noHBand="0" w:noVBand="1"/>
       </w:tblPr>
       <w:tblGrid>
-        <w:gridCol w:w="1744"/>
-        <w:gridCol w:w="3438"/>
-        <w:gridCol w:w="3460"/>
+        <w:gridCol w:w="1473"/>
+        <w:gridCol w:w="3583"/>
+        <w:gridCol w:w="3586"/>
       </w:tblGrid>
       <w:tr>
         <w:tc>
@@ -1529,7 +2619,7 @@
                 <w:sz w:val="24"/>
                 <w:szCs w:val="24"/>
               </w:rPr>
-              <w:t>Chraracter</w:t>
+              <w:t>Message</w:t>
             </w:r>
             <w:proofErr w:type="spellEnd"/>
           </w:p>
@@ -1557,7 +2647,7 @@
                 <w:sz w:val="20"/>
                 <w:szCs w:val="20"/>
               </w:rPr>
-              <w:t>characterName</w:t>
+              <w:t>content</w:t>
             </w:r>
             <w:proofErr w:type="spellEnd"/>
           </w:p>
@@ -1592,7 +2682,7 @@
                 <w:sz w:val="20"/>
                 <w:szCs w:val="20"/>
               </w:rPr>
-              <w:t>Se uma personagem existe, então terá que ter um nome.</w:t>
+              <w:t>Uma mensagem nunca poderá ter um conteúdo vazio.</w:t>
             </w:r>
           </w:p>
           <w:p>
@@ -1636,7 +2726,7 @@
                 <w:sz w:val="20"/>
                 <w:szCs w:val="20"/>
               </w:rPr>
-              <w:t>characterName</w:t>
+              <w:t>content</w:t>
             </w:r>
             <w:proofErr w:type="spellEnd"/>
             <w:r>
@@ -1665,6 +2755,366 @@
                 <w:szCs w:val="20"/>
               </w:rPr>
             </w:pPr>
+          </w:p>
+        </w:tc>
+      </w:tr>
+      <w:tr>
+        <w:tc>
+          <w:tcPr>
+            <w:tcW w:w="1473" w:type="dxa"/>
+            <w:vAlign w:val="center"/>
+          </w:tcPr>
+          <w:p>
+            <w:pPr>
+              <w:jc w:val="center"/>
+              <w:rPr>
+                <w:rFonts w:ascii="Verdana" w:hAnsi="Verdana"/>
+                <w:sz w:val="20"/>
+                <w:szCs w:val="20"/>
+              </w:rPr>
+            </w:pPr>
+            <w:proofErr w:type="spellStart"/>
+            <w:r>
+              <w:rPr>
+                <w:rFonts w:ascii="Verdana" w:hAnsi="Verdana"/>
+                <w:sz w:val="20"/>
+                <w:szCs w:val="20"/>
+              </w:rPr>
+              <w:t>msgDate</w:t>
+            </w:r>
+            <w:proofErr w:type="spellEnd"/>
+          </w:p>
+        </w:tc>
+        <w:tc>
+          <w:tcPr>
+            <w:tcW w:w="3583" w:type="dxa"/>
+            <w:vAlign w:val="center"/>
+          </w:tcPr>
+          <w:p>
+            <w:pPr>
+              <w:jc w:val="center"/>
+              <w:rPr>
+                <w:rFonts w:ascii="Verdana" w:hAnsi="Verdana"/>
+                <w:sz w:val="20"/>
+                <w:szCs w:val="20"/>
+              </w:rPr>
+            </w:pPr>
+          </w:p>
+          <w:p>
+            <w:pPr>
+              <w:jc w:val="center"/>
+              <w:rPr>
+                <w:rFonts w:ascii="Verdana" w:hAnsi="Verdana"/>
+                <w:sz w:val="20"/>
+                <w:szCs w:val="20"/>
+              </w:rPr>
+            </w:pPr>
+            <w:r>
+              <w:rPr>
+                <w:rFonts w:ascii="Verdana" w:hAnsi="Verdana"/>
+                <w:sz w:val="20"/>
+                <w:szCs w:val="20"/>
+              </w:rPr>
+              <w:t>A data a que um</w:t>
+            </w:r>
+            <w:r>
+              <w:rPr>
+                <w:rFonts w:ascii="Verdana" w:hAnsi="Verdana"/>
+                <w:sz w:val="20"/>
+                <w:szCs w:val="20"/>
+              </w:rPr>
+              <w:t>a mensagem foi enviada</w:t>
+            </w:r>
+            <w:r>
+              <w:rPr>
+                <w:rFonts w:ascii="Verdana" w:hAnsi="Verdana"/>
+                <w:sz w:val="20"/>
+                <w:szCs w:val="20"/>
+              </w:rPr>
+              <w:t>. Esta nunca poderá ser nula.</w:t>
+            </w:r>
+          </w:p>
+          <w:p>
+            <w:pPr>
+              <w:jc w:val="center"/>
+              <w:rPr>
+                <w:rFonts w:ascii="Verdana" w:hAnsi="Verdana"/>
+                <w:sz w:val="20"/>
+                <w:szCs w:val="20"/>
+              </w:rPr>
+            </w:pPr>
+          </w:p>
+        </w:tc>
+        <w:tc>
+          <w:tcPr>
+            <w:tcW w:w="3586" w:type="dxa"/>
+            <w:vAlign w:val="center"/>
+          </w:tcPr>
+          <w:p>
+            <w:pPr>
+              <w:jc w:val="center"/>
+              <w:rPr>
+                <w:rFonts w:ascii="Verdana" w:hAnsi="Verdana"/>
+                <w:sz w:val="20"/>
+                <w:szCs w:val="20"/>
+              </w:rPr>
+            </w:pPr>
+            <w:proofErr w:type="spellStart"/>
+            <w:r>
+              <w:rPr>
+                <w:rFonts w:ascii="Verdana" w:hAnsi="Verdana"/>
+                <w:sz w:val="20"/>
+                <w:szCs w:val="20"/>
+              </w:rPr>
+              <w:t>msgDate</w:t>
+            </w:r>
+            <w:proofErr w:type="spellEnd"/>
+            <w:r>
+              <w:rPr>
+                <w:rFonts w:ascii="Verdana" w:hAnsi="Verdana"/>
+                <w:sz w:val="20"/>
+                <w:szCs w:val="20"/>
+              </w:rPr>
+              <w:t xml:space="preserve"> DATE NOT NULL</w:t>
+            </w:r>
+          </w:p>
+        </w:tc>
+      </w:tr>
+      <w:tr>
+        <w:tc>
+          <w:tcPr>
+            <w:tcW w:w="1473" w:type="dxa"/>
+            <w:vAlign w:val="center"/>
+          </w:tcPr>
+          <w:p>
+            <w:pPr>
+              <w:jc w:val="center"/>
+              <w:rPr>
+                <w:rFonts w:ascii="Verdana" w:hAnsi="Verdana"/>
+                <w:sz w:val="20"/>
+                <w:szCs w:val="20"/>
+              </w:rPr>
+            </w:pPr>
+            <w:r>
+              <w:rPr>
+                <w:rFonts w:ascii="Verdana" w:hAnsi="Verdana"/>
+                <w:sz w:val="20"/>
+                <w:szCs w:val="20"/>
+              </w:rPr>
+              <w:t>i</w:t>
+            </w:r>
+            <w:r>
+              <w:rPr>
+                <w:rFonts w:ascii="Verdana" w:hAnsi="Verdana"/>
+                <w:sz w:val="20"/>
+                <w:szCs w:val="20"/>
+              </w:rPr>
+              <w:t>dUser1</w:t>
+            </w:r>
+            <w:r>
+              <w:rPr>
+                <w:rFonts w:ascii="Verdana" w:hAnsi="Verdana"/>
+                <w:sz w:val="20"/>
+                <w:szCs w:val="20"/>
+              </w:rPr>
+              <w:t>/</w:t>
+            </w:r>
+          </w:p>
+          <w:p>
+            <w:pPr>
+              <w:jc w:val="center"/>
+              <w:rPr>
+                <w:rFonts w:ascii="Verdana" w:hAnsi="Verdana"/>
+                <w:sz w:val="20"/>
+                <w:szCs w:val="20"/>
+              </w:rPr>
+            </w:pPr>
+            <w:r>
+              <w:rPr>
+                <w:rFonts w:ascii="Verdana" w:hAnsi="Verdana"/>
+                <w:sz w:val="20"/>
+                <w:szCs w:val="20"/>
+              </w:rPr>
+              <w:t>idUser2</w:t>
+            </w:r>
+          </w:p>
+        </w:tc>
+        <w:tc>
+          <w:tcPr>
+            <w:tcW w:w="3583" w:type="dxa"/>
+            <w:vAlign w:val="center"/>
+          </w:tcPr>
+          <w:p>
+            <w:pPr>
+              <w:jc w:val="center"/>
+              <w:rPr>
+                <w:rFonts w:ascii="Verdana" w:hAnsi="Verdana"/>
+                <w:sz w:val="20"/>
+                <w:szCs w:val="20"/>
+              </w:rPr>
+            </w:pPr>
+          </w:p>
+          <w:p>
+            <w:pPr>
+              <w:jc w:val="center"/>
+              <w:rPr>
+                <w:rFonts w:ascii="Verdana" w:hAnsi="Verdana"/>
+                <w:sz w:val="20"/>
+                <w:szCs w:val="20"/>
+              </w:rPr>
+            </w:pPr>
+            <w:r>
+              <w:rPr>
+                <w:rFonts w:ascii="Verdana" w:hAnsi="Verdana"/>
+                <w:sz w:val="20"/>
+                <w:szCs w:val="20"/>
+              </w:rPr>
+              <w:t xml:space="preserve">Uma </w:t>
+            </w:r>
+            <w:proofErr w:type="spellStart"/>
+            <w:r>
+              <w:rPr>
+                <w:rFonts w:ascii="Verdana" w:hAnsi="Verdana"/>
+                <w:i/>
+                <w:sz w:val="20"/>
+                <w:szCs w:val="20"/>
+              </w:rPr>
+              <w:t>foreign</w:t>
+            </w:r>
+            <w:proofErr w:type="spellEnd"/>
+            <w:r>
+              <w:rPr>
+                <w:rFonts w:ascii="Verdana" w:hAnsi="Verdana"/>
+                <w:i/>
+                <w:sz w:val="20"/>
+                <w:szCs w:val="20"/>
+              </w:rPr>
+              <w:t xml:space="preserve"> </w:t>
+            </w:r>
+            <w:proofErr w:type="spellStart"/>
+            <w:r>
+              <w:rPr>
+                <w:rFonts w:ascii="Verdana" w:hAnsi="Verdana"/>
+                <w:i/>
+                <w:sz w:val="20"/>
+                <w:szCs w:val="20"/>
+              </w:rPr>
+              <w:t>key</w:t>
+            </w:r>
+            <w:proofErr w:type="spellEnd"/>
+            <w:r>
+              <w:rPr>
+                <w:rFonts w:ascii="Verdana" w:hAnsi="Verdana"/>
+                <w:sz w:val="20"/>
+                <w:szCs w:val="20"/>
+              </w:rPr>
+              <w:t xml:space="preserve"> associada à classe </w:t>
+            </w:r>
+            <w:proofErr w:type="spellStart"/>
+            <w:r>
+              <w:rPr>
+                <w:rFonts w:ascii="Verdana" w:hAnsi="Verdana"/>
+                <w:i/>
+                <w:sz w:val="20"/>
+                <w:szCs w:val="20"/>
+              </w:rPr>
+              <w:t>User</w:t>
+            </w:r>
+            <w:proofErr w:type="spellEnd"/>
+            <w:r>
+              <w:rPr>
+                <w:rFonts w:ascii="Verdana" w:hAnsi="Verdana"/>
+                <w:sz w:val="20"/>
+                <w:szCs w:val="20"/>
+              </w:rPr>
+              <w:t>. É utilizada uma vez que</w:t>
+            </w:r>
+            <w:r>
+              <w:rPr>
+                <w:rFonts w:ascii="Verdana" w:hAnsi="Verdana"/>
+                <w:sz w:val="20"/>
+                <w:szCs w:val="20"/>
+              </w:rPr>
+              <w:t xml:space="preserve"> uma mensagem é trocada entre dois utilizadores</w:t>
+            </w:r>
+            <w:r>
+              <w:rPr>
+                <w:rFonts w:ascii="Verdana" w:hAnsi="Verdana"/>
+                <w:sz w:val="20"/>
+                <w:szCs w:val="20"/>
+              </w:rPr>
+              <w:t>.</w:t>
+            </w:r>
+          </w:p>
+          <w:p>
+            <w:pPr>
+              <w:jc w:val="center"/>
+              <w:rPr>
+                <w:rFonts w:ascii="Verdana" w:hAnsi="Verdana"/>
+                <w:sz w:val="20"/>
+                <w:szCs w:val="20"/>
+              </w:rPr>
+            </w:pPr>
+          </w:p>
+        </w:tc>
+        <w:tc>
+          <w:tcPr>
+            <w:tcW w:w="3586" w:type="dxa"/>
+            <w:vAlign w:val="center"/>
+          </w:tcPr>
+          <w:p>
+            <w:pPr>
+              <w:jc w:val="center"/>
+              <w:rPr>
+                <w:rFonts w:ascii="Verdana" w:hAnsi="Verdana"/>
+                <w:sz w:val="20"/>
+                <w:szCs w:val="20"/>
+              </w:rPr>
+            </w:pPr>
+            <w:r>
+              <w:rPr>
+                <w:rFonts w:ascii="Verdana" w:hAnsi="Verdana"/>
+                <w:sz w:val="20"/>
+                <w:szCs w:val="20"/>
+              </w:rPr>
+              <w:t xml:space="preserve">idUser1/2 INTEGER NOT NULL REFERENCES </w:t>
+            </w:r>
+            <w:proofErr w:type="spellStart"/>
+            <w:r>
+              <w:rPr>
+                <w:rFonts w:ascii="Verdana" w:hAnsi="Verdana"/>
+                <w:sz w:val="20"/>
+                <w:szCs w:val="20"/>
+              </w:rPr>
+              <w:t>User</w:t>
+            </w:r>
+            <w:proofErr w:type="spellEnd"/>
+            <w:r>
+              <w:rPr>
+                <w:rFonts w:ascii="Verdana" w:hAnsi="Verdana"/>
+                <w:sz w:val="20"/>
+                <w:szCs w:val="20"/>
+              </w:rPr>
+              <w:t>(</w:t>
+            </w:r>
+            <w:proofErr w:type="spellStart"/>
+            <w:r>
+              <w:rPr>
+                <w:rFonts w:ascii="Verdana" w:hAnsi="Verdana"/>
+                <w:sz w:val="20"/>
+                <w:szCs w:val="20"/>
+              </w:rPr>
+              <w:t>idUser</w:t>
+            </w:r>
+            <w:proofErr w:type="spellEnd"/>
+            <w:r>
+              <w:rPr>
+                <w:rFonts w:ascii="Verdana" w:hAnsi="Verdana"/>
+                <w:sz w:val="20"/>
+                <w:szCs w:val="20"/>
+              </w:rPr>
+              <w:t>)</w:t>
+            </w:r>
           </w:p>
         </w:tc>
       </w:tr>
@@ -1718,7 +3168,7 @@
                 <w:sz w:val="24"/>
                 <w:szCs w:val="24"/>
               </w:rPr>
-              <w:t>Message</w:t>
+              <w:t>Comment</w:t>
             </w:r>
             <w:proofErr w:type="spellEnd"/>
           </w:p>
@@ -1781,7 +3231,15 @@
                 <w:sz w:val="20"/>
                 <w:szCs w:val="20"/>
               </w:rPr>
-              <w:t>Uma mensagem nunca poderá ter um conteúdo vazio.</w:t>
+              <w:t>Um comentário</w:t>
+            </w:r>
+            <w:r>
+              <w:rPr>
+                <w:rFonts w:ascii="Verdana" w:hAnsi="Verdana"/>
+                <w:sz w:val="20"/>
+                <w:szCs w:val="20"/>
+              </w:rPr>
+              <w:t xml:space="preserve"> nunca poderá ter um conteúdo vazio.</w:t>
             </w:r>
           </w:p>
           <w:p>
@@ -1914,15 +3372,31 @@
                 <w:sz w:val="20"/>
                 <w:szCs w:val="20"/>
               </w:rPr>
-              <w:t>A data a que um</w:t>
-            </w:r>
-            <w:r>
-              <w:rPr>
-                <w:rFonts w:ascii="Verdana" w:hAnsi="Verdana"/>
-                <w:sz w:val="20"/>
-                <w:szCs w:val="20"/>
-              </w:rPr>
-              <w:t>a mensagem foi enviada</w:t>
+              <w:t xml:space="preserve">A data a que </w:t>
+            </w:r>
+            <w:r>
+              <w:rPr>
+                <w:rFonts w:ascii="Verdana" w:hAnsi="Verdana"/>
+                <w:sz w:val="20"/>
+                <w:szCs w:val="20"/>
+              </w:rPr>
+              <w:t>um comentário</w:t>
+            </w:r>
+            <w:r>
+              <w:rPr>
+                <w:rFonts w:ascii="Verdana" w:hAnsi="Verdana"/>
+                <w:sz w:val="20"/>
+                <w:szCs w:val="20"/>
+              </w:rPr>
+              <w:t xml:space="preserve"> foi enviad</w:t>
+            </w:r>
+            <w:r>
+              <w:rPr>
+                <w:rFonts w:ascii="Verdana" w:hAnsi="Verdana"/>
+                <w:sz w:val="20"/>
+                <w:szCs w:val="20"/>
+              </w:rPr>
+              <w:t>o</w:t>
             </w:r>
             <w:r>
               <w:rPr>
@@ -1965,7 +3439,15 @@
                 <w:sz w:val="20"/>
                 <w:szCs w:val="20"/>
               </w:rPr>
-              <w:t>msgDate</w:t>
+              <w:t>cmt</w:t>
+            </w:r>
+            <w:r>
+              <w:rPr>
+                <w:rFonts w:ascii="Verdana" w:hAnsi="Verdana"/>
+                <w:sz w:val="20"/>
+                <w:szCs w:val="20"/>
+              </w:rPr>
+              <w:t>Date</w:t>
             </w:r>
             <w:proofErr w:type="spellEnd"/>
             <w:r>
@@ -1975,11 +3457,460 @@
                 <w:szCs w:val="20"/>
               </w:rPr>
               <w:t xml:space="preserve"> DATE NOT NULL</w:t>
+            </w:r>
+          </w:p>
+        </w:tc>
+      </w:tr>
+      <w:tr>
+        <w:tc>
+          <w:tcPr>
+            <w:tcW w:w="1473" w:type="dxa"/>
+            <w:vAlign w:val="center"/>
+          </w:tcPr>
+          <w:p>
+            <w:pPr>
+              <w:jc w:val="center"/>
+              <w:rPr>
+                <w:rFonts w:ascii="Verdana" w:hAnsi="Verdana"/>
+                <w:sz w:val="20"/>
+                <w:szCs w:val="20"/>
+              </w:rPr>
+            </w:pPr>
+            <w:proofErr w:type="spellStart"/>
+            <w:r>
+              <w:rPr>
+                <w:rFonts w:ascii="Verdana" w:hAnsi="Verdana"/>
+                <w:sz w:val="20"/>
+                <w:szCs w:val="20"/>
+              </w:rPr>
+              <w:t>idUser</w:t>
+            </w:r>
+            <w:proofErr w:type="spellEnd"/>
+          </w:p>
+        </w:tc>
+        <w:tc>
+          <w:tcPr>
+            <w:tcW w:w="3583" w:type="dxa"/>
+            <w:vAlign w:val="center"/>
+          </w:tcPr>
+          <w:p>
+            <w:pPr>
+              <w:jc w:val="center"/>
+              <w:rPr>
+                <w:rFonts w:ascii="Verdana" w:hAnsi="Verdana"/>
+                <w:sz w:val="20"/>
+                <w:szCs w:val="20"/>
+              </w:rPr>
+            </w:pPr>
+          </w:p>
+          <w:p>
+            <w:pPr>
+              <w:jc w:val="center"/>
+              <w:rPr>
+                <w:rFonts w:ascii="Verdana" w:hAnsi="Verdana"/>
+                <w:sz w:val="20"/>
+                <w:szCs w:val="20"/>
+              </w:rPr>
+            </w:pPr>
+            <w:r>
+              <w:rPr>
+                <w:rFonts w:ascii="Verdana" w:hAnsi="Verdana"/>
+                <w:sz w:val="20"/>
+                <w:szCs w:val="20"/>
+              </w:rPr>
+              <w:t xml:space="preserve">Uma </w:t>
+            </w:r>
+            <w:proofErr w:type="spellStart"/>
+            <w:r>
+              <w:rPr>
+                <w:rFonts w:ascii="Verdana" w:hAnsi="Verdana"/>
+                <w:i/>
+                <w:sz w:val="20"/>
+                <w:szCs w:val="20"/>
+              </w:rPr>
+              <w:t>foreign</w:t>
+            </w:r>
+            <w:proofErr w:type="spellEnd"/>
+            <w:r>
+              <w:rPr>
+                <w:rFonts w:ascii="Verdana" w:hAnsi="Verdana"/>
+                <w:i/>
+                <w:sz w:val="20"/>
+                <w:szCs w:val="20"/>
+              </w:rPr>
+              <w:t xml:space="preserve"> </w:t>
+            </w:r>
+            <w:proofErr w:type="spellStart"/>
+            <w:r>
+              <w:rPr>
+                <w:rFonts w:ascii="Verdana" w:hAnsi="Verdana"/>
+                <w:i/>
+                <w:sz w:val="20"/>
+                <w:szCs w:val="20"/>
+              </w:rPr>
+              <w:t>key</w:t>
+            </w:r>
+            <w:proofErr w:type="spellEnd"/>
+            <w:r>
+              <w:rPr>
+                <w:rFonts w:ascii="Verdana" w:hAnsi="Verdana"/>
+                <w:sz w:val="20"/>
+                <w:szCs w:val="20"/>
+              </w:rPr>
+              <w:t xml:space="preserve"> associada à classe </w:t>
+            </w:r>
+            <w:proofErr w:type="spellStart"/>
+            <w:r>
+              <w:rPr>
+                <w:rFonts w:ascii="Verdana" w:hAnsi="Verdana"/>
+                <w:i/>
+                <w:sz w:val="20"/>
+                <w:szCs w:val="20"/>
+              </w:rPr>
+              <w:t>User</w:t>
+            </w:r>
+            <w:proofErr w:type="spellEnd"/>
+            <w:r>
+              <w:rPr>
+                <w:rFonts w:ascii="Verdana" w:hAnsi="Verdana"/>
+                <w:sz w:val="20"/>
+                <w:szCs w:val="20"/>
+              </w:rPr>
+              <w:t xml:space="preserve">. É utilizada uma vez que </w:t>
+            </w:r>
+            <w:r>
+              <w:rPr>
+                <w:rFonts w:ascii="Verdana" w:hAnsi="Verdana"/>
+                <w:sz w:val="20"/>
+                <w:szCs w:val="20"/>
+              </w:rPr>
+              <w:t>um comentário é feito por um utilizador</w:t>
+            </w:r>
+            <w:r>
+              <w:rPr>
+                <w:rFonts w:ascii="Verdana" w:hAnsi="Verdana"/>
+                <w:sz w:val="20"/>
+                <w:szCs w:val="20"/>
+              </w:rPr>
+              <w:t>.</w:t>
+            </w:r>
+          </w:p>
+          <w:p>
+            <w:pPr>
+              <w:jc w:val="center"/>
+              <w:rPr>
+                <w:rFonts w:ascii="Verdana" w:hAnsi="Verdana"/>
+                <w:sz w:val="20"/>
+                <w:szCs w:val="20"/>
+              </w:rPr>
+            </w:pPr>
+          </w:p>
+        </w:tc>
+        <w:tc>
+          <w:tcPr>
+            <w:tcW w:w="3586" w:type="dxa"/>
+            <w:vAlign w:val="center"/>
+          </w:tcPr>
+          <w:p>
+            <w:pPr>
+              <w:jc w:val="center"/>
+              <w:rPr>
+                <w:rFonts w:ascii="Verdana" w:hAnsi="Verdana"/>
+                <w:sz w:val="20"/>
+                <w:szCs w:val="20"/>
+              </w:rPr>
+            </w:pPr>
+            <w:proofErr w:type="spellStart"/>
+            <w:r>
+              <w:rPr>
+                <w:rFonts w:ascii="Verdana" w:hAnsi="Verdana"/>
+                <w:sz w:val="20"/>
+                <w:szCs w:val="20"/>
+              </w:rPr>
+              <w:t>idUser</w:t>
+            </w:r>
+            <w:proofErr w:type="spellEnd"/>
+            <w:r>
+              <w:rPr>
+                <w:rFonts w:ascii="Verdana" w:hAnsi="Verdana"/>
+                <w:sz w:val="20"/>
+                <w:szCs w:val="20"/>
+              </w:rPr>
+              <w:t xml:space="preserve"> INTEGER NOT NULL REFERENCES </w:t>
+            </w:r>
+            <w:proofErr w:type="spellStart"/>
+            <w:r>
+              <w:rPr>
+                <w:rFonts w:ascii="Verdana" w:hAnsi="Verdana"/>
+                <w:sz w:val="20"/>
+                <w:szCs w:val="20"/>
+              </w:rPr>
+              <w:t>User</w:t>
+            </w:r>
+            <w:proofErr w:type="spellEnd"/>
+            <w:r>
+              <w:rPr>
+                <w:rFonts w:ascii="Verdana" w:hAnsi="Verdana"/>
+                <w:sz w:val="20"/>
+                <w:szCs w:val="20"/>
+              </w:rPr>
+              <w:t>(</w:t>
+            </w:r>
+            <w:proofErr w:type="spellStart"/>
+            <w:r>
+              <w:rPr>
+                <w:rFonts w:ascii="Verdana" w:hAnsi="Verdana"/>
+                <w:sz w:val="20"/>
+                <w:szCs w:val="20"/>
+              </w:rPr>
+              <w:t>idUser</w:t>
+            </w:r>
+            <w:proofErr w:type="spellEnd"/>
+            <w:r>
+              <w:rPr>
+                <w:rFonts w:ascii="Verdana" w:hAnsi="Verdana"/>
+                <w:sz w:val="20"/>
+                <w:szCs w:val="20"/>
+              </w:rPr>
+              <w:t>)</w:t>
+            </w:r>
+          </w:p>
+        </w:tc>
+      </w:tr>
+      <w:tr>
+        <w:tc>
+          <w:tcPr>
+            <w:tcW w:w="1473" w:type="dxa"/>
+            <w:vAlign w:val="center"/>
+          </w:tcPr>
+          <w:p>
+            <w:pPr>
+              <w:jc w:val="center"/>
+              <w:rPr>
+                <w:rFonts w:ascii="Verdana" w:hAnsi="Verdana"/>
+                <w:sz w:val="20"/>
+                <w:szCs w:val="20"/>
+              </w:rPr>
+            </w:pPr>
+            <w:proofErr w:type="spellStart"/>
+            <w:r>
+              <w:rPr>
+                <w:rFonts w:ascii="Verdana" w:hAnsi="Verdana"/>
+                <w:sz w:val="20"/>
+                <w:szCs w:val="20"/>
+              </w:rPr>
+              <w:t>idEpisode</w:t>
+            </w:r>
+            <w:proofErr w:type="spellEnd"/>
+          </w:p>
+        </w:tc>
+        <w:tc>
+          <w:tcPr>
+            <w:tcW w:w="3583" w:type="dxa"/>
+            <w:vAlign w:val="center"/>
+          </w:tcPr>
+          <w:p>
+            <w:pPr>
+              <w:jc w:val="center"/>
+              <w:rPr>
+                <w:rFonts w:ascii="Verdana" w:hAnsi="Verdana"/>
+                <w:sz w:val="20"/>
+                <w:szCs w:val="20"/>
+              </w:rPr>
+            </w:pPr>
+          </w:p>
+          <w:p>
+            <w:pPr>
+              <w:jc w:val="center"/>
+              <w:rPr>
+                <w:rFonts w:ascii="Verdana" w:hAnsi="Verdana"/>
+                <w:sz w:val="20"/>
+                <w:szCs w:val="20"/>
+              </w:rPr>
+            </w:pPr>
+            <w:r>
+              <w:rPr>
+                <w:rFonts w:ascii="Verdana" w:hAnsi="Verdana"/>
+                <w:sz w:val="20"/>
+                <w:szCs w:val="20"/>
+              </w:rPr>
+              <w:t xml:space="preserve">Uma </w:t>
+            </w:r>
+            <w:proofErr w:type="spellStart"/>
+            <w:r>
+              <w:rPr>
+                <w:rFonts w:ascii="Verdana" w:hAnsi="Verdana"/>
+                <w:i/>
+                <w:sz w:val="20"/>
+                <w:szCs w:val="20"/>
+              </w:rPr>
+              <w:t>foreign</w:t>
+            </w:r>
+            <w:proofErr w:type="spellEnd"/>
+            <w:r>
+              <w:rPr>
+                <w:rFonts w:ascii="Verdana" w:hAnsi="Verdana"/>
+                <w:i/>
+                <w:sz w:val="20"/>
+                <w:szCs w:val="20"/>
+              </w:rPr>
+              <w:t xml:space="preserve"> </w:t>
+            </w:r>
+            <w:proofErr w:type="spellStart"/>
+            <w:r>
+              <w:rPr>
+                <w:rFonts w:ascii="Verdana" w:hAnsi="Verdana"/>
+                <w:i/>
+                <w:sz w:val="20"/>
+                <w:szCs w:val="20"/>
+              </w:rPr>
+              <w:t>key</w:t>
+            </w:r>
+            <w:proofErr w:type="spellEnd"/>
+            <w:r>
+              <w:rPr>
+                <w:rFonts w:ascii="Verdana" w:hAnsi="Verdana"/>
+                <w:sz w:val="20"/>
+                <w:szCs w:val="20"/>
+              </w:rPr>
+              <w:t xml:space="preserve"> associada à classe </w:t>
+            </w:r>
+            <w:proofErr w:type="spellStart"/>
+            <w:r>
+              <w:rPr>
+                <w:rFonts w:ascii="Verdana" w:hAnsi="Verdana"/>
+                <w:i/>
+                <w:sz w:val="20"/>
+                <w:szCs w:val="20"/>
+              </w:rPr>
+              <w:t>Episode</w:t>
+            </w:r>
+            <w:proofErr w:type="spellEnd"/>
+            <w:r>
+              <w:rPr>
+                <w:rFonts w:ascii="Verdana" w:hAnsi="Verdana"/>
+                <w:sz w:val="20"/>
+                <w:szCs w:val="20"/>
+              </w:rPr>
+              <w:t>. É utilizada uma vez que um come</w:t>
+            </w:r>
+            <w:r>
+              <w:rPr>
+                <w:rFonts w:ascii="Verdana" w:hAnsi="Verdana"/>
+                <w:sz w:val="20"/>
+                <w:szCs w:val="20"/>
+              </w:rPr>
+              <w:t>ntário é feito num certo episódio</w:t>
+            </w:r>
+            <w:r>
+              <w:rPr>
+                <w:rFonts w:ascii="Verdana" w:hAnsi="Verdana"/>
+                <w:sz w:val="20"/>
+                <w:szCs w:val="20"/>
+              </w:rPr>
+              <w:t>.</w:t>
+            </w:r>
+          </w:p>
+          <w:p>
+            <w:pPr>
+              <w:jc w:val="center"/>
+              <w:rPr>
+                <w:rFonts w:ascii="Verdana" w:hAnsi="Verdana"/>
+                <w:sz w:val="20"/>
+                <w:szCs w:val="20"/>
+              </w:rPr>
+            </w:pPr>
+          </w:p>
+        </w:tc>
+        <w:tc>
+          <w:tcPr>
+            <w:tcW w:w="3586" w:type="dxa"/>
+            <w:vAlign w:val="center"/>
+          </w:tcPr>
+          <w:p>
+            <w:pPr>
+              <w:jc w:val="center"/>
+              <w:rPr>
+                <w:rFonts w:ascii="Verdana" w:hAnsi="Verdana"/>
+                <w:sz w:val="20"/>
+                <w:szCs w:val="20"/>
+              </w:rPr>
+            </w:pPr>
+            <w:proofErr w:type="spellStart"/>
+            <w:r>
+              <w:rPr>
+                <w:rFonts w:ascii="Verdana" w:hAnsi="Verdana"/>
+                <w:sz w:val="20"/>
+                <w:szCs w:val="20"/>
+              </w:rPr>
+              <w:t>idEpisode</w:t>
+            </w:r>
+            <w:proofErr w:type="spellEnd"/>
+            <w:r>
+              <w:rPr>
+                <w:rFonts w:ascii="Verdana" w:hAnsi="Verdana"/>
+                <w:sz w:val="20"/>
+                <w:szCs w:val="20"/>
+              </w:rPr>
+              <w:t xml:space="preserve"> </w:t>
+            </w:r>
+            <w:r>
+              <w:rPr>
+                <w:rFonts w:ascii="Verdana" w:hAnsi="Verdana"/>
+                <w:sz w:val="20"/>
+                <w:szCs w:val="20"/>
+              </w:rPr>
+              <w:t xml:space="preserve">INTEGER NOT NULL REFERENCES </w:t>
+            </w:r>
+            <w:proofErr w:type="spellStart"/>
+            <w:r>
+              <w:rPr>
+                <w:rFonts w:ascii="Verdana" w:hAnsi="Verdana"/>
+                <w:sz w:val="20"/>
+                <w:szCs w:val="20"/>
+              </w:rPr>
+              <w:t>Episode</w:t>
+            </w:r>
+            <w:proofErr w:type="spellEnd"/>
+            <w:r>
+              <w:rPr>
+                <w:rFonts w:ascii="Verdana" w:hAnsi="Verdana"/>
+                <w:sz w:val="20"/>
+                <w:szCs w:val="20"/>
+              </w:rPr>
+              <w:t>(</w:t>
+            </w:r>
+            <w:proofErr w:type="spellStart"/>
+            <w:r>
+              <w:rPr>
+                <w:rFonts w:ascii="Verdana" w:hAnsi="Verdana"/>
+                <w:sz w:val="20"/>
+                <w:szCs w:val="20"/>
+              </w:rPr>
+              <w:t>idEpisode</w:t>
+            </w:r>
+            <w:proofErr w:type="spellEnd"/>
+            <w:r>
+              <w:rPr>
+                <w:rFonts w:ascii="Verdana" w:hAnsi="Verdana"/>
+                <w:sz w:val="20"/>
+                <w:szCs w:val="20"/>
+              </w:rPr>
+              <w:t>)</w:t>
             </w:r>
           </w:p>
         </w:tc>
       </w:tr>
     </w:tbl>
+    <w:p/>
+    <w:p/>
+    <w:p/>
+    <w:p/>
+    <w:p/>
+    <w:p/>
+    <w:p/>
+    <w:p/>
+    <w:p/>
     <w:p/>
     <w:tbl>
       <w:tblPr>
@@ -2029,7 +3960,7 @@
                 <w:sz w:val="24"/>
                 <w:szCs w:val="24"/>
               </w:rPr>
-              <w:t>Comment</w:t>
+              <w:t>Watched</w:t>
             </w:r>
             <w:proofErr w:type="spellEnd"/>
           </w:p>
@@ -2057,7 +3988,7 @@
                 <w:sz w:val="20"/>
                 <w:szCs w:val="20"/>
               </w:rPr>
-              <w:t>content</w:t>
+              <w:t>toWatch</w:t>
             </w:r>
             <w:proofErr w:type="spellEnd"/>
           </w:p>
@@ -2092,15 +4023,7 @@
                 <w:sz w:val="20"/>
                 <w:szCs w:val="20"/>
               </w:rPr>
-              <w:t>Um comentário</w:t>
-            </w:r>
-            <w:r>
-              <w:rPr>
-                <w:rFonts w:ascii="Verdana" w:hAnsi="Verdana"/>
-                <w:sz w:val="20"/>
-                <w:szCs w:val="20"/>
-              </w:rPr>
-              <w:t xml:space="preserve"> nunca poderá ter um conteúdo vazio.</w:t>
+              <w:t>Se um episódio já tiver sido visto terá um valor de 0. Caso contrário será 1.</w:t>
             </w:r>
           </w:p>
           <w:p>
@@ -2144,24 +4067,60 @@
                 <w:sz w:val="20"/>
                 <w:szCs w:val="20"/>
               </w:rPr>
-              <w:t>content</w:t>
-            </w:r>
-            <w:proofErr w:type="spellEnd"/>
-            <w:r>
-              <w:rPr>
-                <w:rFonts w:ascii="Verdana" w:hAnsi="Verdana"/>
-                <w:sz w:val="20"/>
-                <w:szCs w:val="20"/>
-              </w:rPr>
-              <w:t xml:space="preserve"> TEXT</w:t>
-            </w:r>
-            <w:r>
-              <w:rPr>
-                <w:rFonts w:ascii="Verdana" w:hAnsi="Verdana"/>
-                <w:sz w:val="20"/>
-                <w:szCs w:val="20"/>
-              </w:rPr>
-              <w:t xml:space="preserve"> NOT NULL</w:t>
+              <w:t>toWatch</w:t>
+            </w:r>
+            <w:proofErr w:type="spellEnd"/>
+            <w:r>
+              <w:rPr>
+                <w:rFonts w:ascii="Verdana" w:hAnsi="Verdana"/>
+                <w:sz w:val="20"/>
+                <w:szCs w:val="20"/>
+              </w:rPr>
+              <w:t xml:space="preserve"> </w:t>
+            </w:r>
+            <w:r>
+              <w:rPr>
+                <w:rFonts w:ascii="Verdana" w:hAnsi="Verdana"/>
+                <w:sz w:val="20"/>
+                <w:szCs w:val="20"/>
+              </w:rPr>
+              <w:t>INTEGER CHECK</w:t>
+            </w:r>
+          </w:p>
+          <w:p>
+            <w:pPr>
+              <w:jc w:val="center"/>
+              <w:rPr>
+                <w:rFonts w:ascii="Verdana" w:hAnsi="Verdana"/>
+                <w:sz w:val="20"/>
+                <w:szCs w:val="20"/>
+              </w:rPr>
+            </w:pPr>
+            <w:r>
+              <w:rPr>
+                <w:rFonts w:ascii="Verdana" w:hAnsi="Verdana"/>
+                <w:sz w:val="20"/>
+                <w:szCs w:val="20"/>
+              </w:rPr>
+              <w:t>(</w:t>
+            </w:r>
+            <w:proofErr w:type="spellStart"/>
+            <w:r>
+              <w:rPr>
+                <w:rFonts w:ascii="Verdana" w:hAnsi="Verdana"/>
+                <w:sz w:val="20"/>
+                <w:szCs w:val="20"/>
+              </w:rPr>
+              <w:t>toWatch</w:t>
+            </w:r>
+            <w:proofErr w:type="spellEnd"/>
+            <w:r>
+              <w:rPr>
+                <w:rFonts w:ascii="Verdana" w:hAnsi="Verdana"/>
+                <w:sz w:val="20"/>
+                <w:szCs w:val="20"/>
+              </w:rPr>
+              <w:t>=1 OR toWatch=0)</w:t>
             </w:r>
           </w:p>
           <w:p>
@@ -2198,7 +4157,7 @@
                 <w:sz w:val="20"/>
                 <w:szCs w:val="20"/>
               </w:rPr>
-              <w:t>msgDate</w:t>
+              <w:t>upcoming</w:t>
             </w:r>
             <w:proofErr w:type="spellEnd"/>
           </w:p>
@@ -2233,39 +4192,23 @@
                 <w:sz w:val="20"/>
                 <w:szCs w:val="20"/>
               </w:rPr>
-              <w:t xml:space="preserve">A data a que </w:t>
-            </w:r>
-            <w:r>
-              <w:rPr>
-                <w:rFonts w:ascii="Verdana" w:hAnsi="Verdana"/>
-                <w:sz w:val="20"/>
-                <w:szCs w:val="20"/>
-              </w:rPr>
-              <w:t>um comentário</w:t>
-            </w:r>
-            <w:r>
-              <w:rPr>
-                <w:rFonts w:ascii="Verdana" w:hAnsi="Verdana"/>
-                <w:sz w:val="20"/>
-                <w:szCs w:val="20"/>
-              </w:rPr>
-              <w:t xml:space="preserve"> foi enviad</w:t>
-            </w:r>
-            <w:r>
-              <w:rPr>
-                <w:rFonts w:ascii="Verdana" w:hAnsi="Verdana"/>
-                <w:sz w:val="20"/>
-                <w:szCs w:val="20"/>
-              </w:rPr>
-              <w:t>o</w:t>
-            </w:r>
-            <w:r>
-              <w:rPr>
-                <w:rFonts w:ascii="Verdana" w:hAnsi="Verdana"/>
-                <w:sz w:val="20"/>
-                <w:szCs w:val="20"/>
-              </w:rPr>
-              <w:t>. Esta nunca poderá ser nula.</w:t>
+              <w:t>Se um episódio já tiv</w:t>
+            </w:r>
+            <w:r>
+              <w:rPr>
+                <w:rFonts w:ascii="Verdana" w:hAnsi="Verdana"/>
+                <w:sz w:val="20"/>
+                <w:szCs w:val="20"/>
+              </w:rPr>
+              <w:t>er sido visto terá um valor de 1</w:t>
+            </w:r>
+            <w:r>
+              <w:rPr>
+                <w:rFonts w:ascii="Verdana" w:hAnsi="Verdana"/>
+                <w:sz w:val="20"/>
+                <w:szCs w:val="20"/>
+              </w:rPr>
+              <w:t>. Caso contrário será 0.</w:t>
             </w:r>
           </w:p>
           <w:p>
@@ -2300,430 +4243,508 @@
                 <w:sz w:val="20"/>
                 <w:szCs w:val="20"/>
               </w:rPr>
-              <w:t>cmt</w:t>
-            </w:r>
-            <w:r>
-              <w:rPr>
-                <w:rFonts w:ascii="Verdana" w:hAnsi="Verdana"/>
-                <w:sz w:val="20"/>
-                <w:szCs w:val="20"/>
-              </w:rPr>
-              <w:t>Date</w:t>
-            </w:r>
-            <w:proofErr w:type="spellEnd"/>
-            <w:r>
-              <w:rPr>
-                <w:rFonts w:ascii="Verdana" w:hAnsi="Verdana"/>
-                <w:sz w:val="20"/>
-                <w:szCs w:val="20"/>
-              </w:rPr>
-              <w:t xml:space="preserve"> DATE NOT NULL</w:t>
+              <w:t>upcoming</w:t>
+            </w:r>
+            <w:proofErr w:type="spellEnd"/>
+            <w:r>
+              <w:rPr>
+                <w:rFonts w:ascii="Verdana" w:hAnsi="Verdana"/>
+                <w:sz w:val="20"/>
+                <w:szCs w:val="20"/>
+              </w:rPr>
+              <w:t xml:space="preserve"> INTEGER CHECK</w:t>
+            </w:r>
+          </w:p>
+          <w:p>
+            <w:pPr>
+              <w:jc w:val="center"/>
+              <w:rPr>
+                <w:rFonts w:ascii="Verdana" w:hAnsi="Verdana"/>
+                <w:sz w:val="20"/>
+                <w:szCs w:val="20"/>
+              </w:rPr>
+            </w:pPr>
+            <w:r>
+              <w:rPr>
+                <w:rFonts w:ascii="Verdana" w:hAnsi="Verdana"/>
+                <w:sz w:val="20"/>
+                <w:szCs w:val="20"/>
+              </w:rPr>
+              <w:t>(</w:t>
+            </w:r>
+            <w:proofErr w:type="spellStart"/>
+            <w:r>
+              <w:rPr>
+                <w:rFonts w:ascii="Verdana" w:hAnsi="Verdana"/>
+                <w:sz w:val="20"/>
+                <w:szCs w:val="20"/>
+              </w:rPr>
+              <w:t>upcoming</w:t>
+            </w:r>
+            <w:proofErr w:type="spellEnd"/>
+            <w:r>
+              <w:rPr>
+                <w:rFonts w:ascii="Verdana" w:hAnsi="Verdana"/>
+                <w:sz w:val="20"/>
+                <w:szCs w:val="20"/>
+              </w:rPr>
+              <w:t xml:space="preserve">=1 OR </w:t>
+            </w:r>
+            <w:proofErr w:type="spellStart"/>
+            <w:r>
+              <w:rPr>
+                <w:rFonts w:ascii="Verdana" w:hAnsi="Verdana"/>
+                <w:sz w:val="20"/>
+                <w:szCs w:val="20"/>
+              </w:rPr>
+              <w:t>upcoming</w:t>
+            </w:r>
+            <w:proofErr w:type="spellEnd"/>
+            <w:r>
+              <w:rPr>
+                <w:rFonts w:ascii="Verdana" w:hAnsi="Verdana"/>
+                <w:sz w:val="20"/>
+                <w:szCs w:val="20"/>
+              </w:rPr>
+              <w:t>=0)</w:t>
+            </w:r>
+          </w:p>
+        </w:tc>
+      </w:tr>
+      <w:tr>
+        <w:tc>
+          <w:tcPr>
+            <w:tcW w:w="1473" w:type="dxa"/>
+            <w:vAlign w:val="center"/>
+          </w:tcPr>
+          <w:p>
+            <w:pPr>
+              <w:jc w:val="center"/>
+              <w:rPr>
+                <w:rFonts w:ascii="Verdana" w:hAnsi="Verdana"/>
+                <w:sz w:val="20"/>
+                <w:szCs w:val="20"/>
+              </w:rPr>
+            </w:pPr>
+            <w:proofErr w:type="spellStart"/>
+            <w:r>
+              <w:rPr>
+                <w:rFonts w:ascii="Verdana" w:hAnsi="Verdana"/>
+                <w:sz w:val="20"/>
+                <w:szCs w:val="20"/>
+              </w:rPr>
+              <w:t>idEpisode</w:t>
+            </w:r>
+            <w:proofErr w:type="spellEnd"/>
+          </w:p>
+        </w:tc>
+        <w:tc>
+          <w:tcPr>
+            <w:tcW w:w="3583" w:type="dxa"/>
+            <w:vAlign w:val="center"/>
+          </w:tcPr>
+          <w:p>
+            <w:pPr>
+              <w:jc w:val="center"/>
+              <w:rPr>
+                <w:rFonts w:ascii="Verdana" w:hAnsi="Verdana"/>
+                <w:sz w:val="20"/>
+                <w:szCs w:val="20"/>
+              </w:rPr>
+            </w:pPr>
+          </w:p>
+          <w:p>
+            <w:pPr>
+              <w:jc w:val="center"/>
+              <w:rPr>
+                <w:rFonts w:ascii="Verdana" w:hAnsi="Verdana"/>
+                <w:sz w:val="20"/>
+                <w:szCs w:val="20"/>
+              </w:rPr>
+            </w:pPr>
+            <w:r>
+              <w:rPr>
+                <w:rFonts w:ascii="Verdana" w:hAnsi="Verdana"/>
+                <w:sz w:val="20"/>
+                <w:szCs w:val="20"/>
+              </w:rPr>
+              <w:t xml:space="preserve">Uma </w:t>
+            </w:r>
+            <w:proofErr w:type="spellStart"/>
+            <w:r>
+              <w:rPr>
+                <w:rFonts w:ascii="Verdana" w:hAnsi="Verdana"/>
+                <w:i/>
+                <w:sz w:val="20"/>
+                <w:szCs w:val="20"/>
+              </w:rPr>
+              <w:t>foreign</w:t>
+            </w:r>
+            <w:proofErr w:type="spellEnd"/>
+            <w:r>
+              <w:rPr>
+                <w:rFonts w:ascii="Verdana" w:hAnsi="Verdana"/>
+                <w:i/>
+                <w:sz w:val="20"/>
+                <w:szCs w:val="20"/>
+              </w:rPr>
+              <w:t xml:space="preserve"> </w:t>
+            </w:r>
+            <w:proofErr w:type="spellStart"/>
+            <w:r>
+              <w:rPr>
+                <w:rFonts w:ascii="Verdana" w:hAnsi="Verdana"/>
+                <w:i/>
+                <w:sz w:val="20"/>
+                <w:szCs w:val="20"/>
+              </w:rPr>
+              <w:t>key</w:t>
+            </w:r>
+            <w:proofErr w:type="spellEnd"/>
+            <w:r>
+              <w:rPr>
+                <w:rFonts w:ascii="Verdana" w:hAnsi="Verdana"/>
+                <w:sz w:val="20"/>
+                <w:szCs w:val="20"/>
+              </w:rPr>
+              <w:t xml:space="preserve"> associada à classe </w:t>
+            </w:r>
+            <w:proofErr w:type="spellStart"/>
+            <w:r>
+              <w:rPr>
+                <w:rFonts w:ascii="Verdana" w:hAnsi="Verdana"/>
+                <w:i/>
+                <w:sz w:val="20"/>
+                <w:szCs w:val="20"/>
+              </w:rPr>
+              <w:t>Episode</w:t>
+            </w:r>
+            <w:proofErr w:type="spellEnd"/>
+            <w:r>
+              <w:rPr>
+                <w:rFonts w:ascii="Verdana" w:hAnsi="Verdana"/>
+                <w:sz w:val="20"/>
+                <w:szCs w:val="20"/>
+              </w:rPr>
+              <w:t xml:space="preserve">. É utilizada uma vez que </w:t>
+            </w:r>
+            <w:r>
+              <w:rPr>
+                <w:rFonts w:ascii="Verdana" w:hAnsi="Verdana"/>
+                <w:sz w:val="20"/>
+                <w:szCs w:val="20"/>
+              </w:rPr>
+              <w:t>o episódio é que será marcado como visto ou não</w:t>
+            </w:r>
+            <w:r>
+              <w:rPr>
+                <w:rFonts w:ascii="Verdana" w:hAnsi="Verdana"/>
+                <w:sz w:val="20"/>
+                <w:szCs w:val="20"/>
+              </w:rPr>
+              <w:t>.</w:t>
+            </w:r>
+          </w:p>
+          <w:p>
+            <w:pPr>
+              <w:jc w:val="center"/>
+              <w:rPr>
+                <w:rFonts w:ascii="Verdana" w:hAnsi="Verdana"/>
+                <w:sz w:val="20"/>
+                <w:szCs w:val="20"/>
+              </w:rPr>
+            </w:pPr>
+          </w:p>
+        </w:tc>
+        <w:tc>
+          <w:tcPr>
+            <w:tcW w:w="3586" w:type="dxa"/>
+            <w:vAlign w:val="center"/>
+          </w:tcPr>
+          <w:p>
+            <w:pPr>
+              <w:jc w:val="center"/>
+              <w:rPr>
+                <w:rFonts w:ascii="Verdana" w:hAnsi="Verdana"/>
+                <w:sz w:val="20"/>
+                <w:szCs w:val="20"/>
+              </w:rPr>
+            </w:pPr>
+            <w:proofErr w:type="spellStart"/>
+            <w:r>
+              <w:rPr>
+                <w:rFonts w:ascii="Verdana" w:hAnsi="Verdana"/>
+                <w:sz w:val="20"/>
+                <w:szCs w:val="20"/>
+              </w:rPr>
+              <w:t>idEpisode</w:t>
+            </w:r>
+            <w:proofErr w:type="spellEnd"/>
+            <w:r>
+              <w:rPr>
+                <w:rFonts w:ascii="Verdana" w:hAnsi="Verdana"/>
+                <w:sz w:val="20"/>
+                <w:szCs w:val="20"/>
+              </w:rPr>
+              <w:t xml:space="preserve"> INTEGER NOT NULL REFERENCES </w:t>
+            </w:r>
+            <w:proofErr w:type="spellStart"/>
+            <w:r>
+              <w:rPr>
+                <w:rFonts w:ascii="Verdana" w:hAnsi="Verdana"/>
+                <w:sz w:val="20"/>
+                <w:szCs w:val="20"/>
+              </w:rPr>
+              <w:t>Episode</w:t>
+            </w:r>
+            <w:proofErr w:type="spellEnd"/>
+            <w:r>
+              <w:rPr>
+                <w:rFonts w:ascii="Verdana" w:hAnsi="Verdana"/>
+                <w:sz w:val="20"/>
+                <w:szCs w:val="20"/>
+              </w:rPr>
+              <w:t>(</w:t>
+            </w:r>
+            <w:proofErr w:type="spellStart"/>
+            <w:r>
+              <w:rPr>
+                <w:rFonts w:ascii="Verdana" w:hAnsi="Verdana"/>
+                <w:sz w:val="20"/>
+                <w:szCs w:val="20"/>
+              </w:rPr>
+              <w:t>idEpisode</w:t>
+            </w:r>
+            <w:proofErr w:type="spellEnd"/>
+            <w:r>
+              <w:rPr>
+                <w:rFonts w:ascii="Verdana" w:hAnsi="Verdana"/>
+                <w:sz w:val="20"/>
+                <w:szCs w:val="20"/>
+              </w:rPr>
+              <w:t>)</w:t>
+            </w:r>
+          </w:p>
+        </w:tc>
+      </w:tr>
+      <w:tr>
+        <w:tc>
+          <w:tcPr>
+            <w:tcW w:w="1473" w:type="dxa"/>
+            <w:vAlign w:val="center"/>
+          </w:tcPr>
+          <w:p>
+            <w:pPr>
+              <w:jc w:val="center"/>
+              <w:rPr>
+                <w:rFonts w:ascii="Verdana" w:hAnsi="Verdana"/>
+                <w:sz w:val="20"/>
+                <w:szCs w:val="20"/>
+              </w:rPr>
+            </w:pPr>
+            <w:proofErr w:type="spellStart"/>
+            <w:r>
+              <w:rPr>
+                <w:rFonts w:ascii="Verdana" w:hAnsi="Verdana"/>
+                <w:sz w:val="20"/>
+                <w:szCs w:val="20"/>
+              </w:rPr>
+              <w:t>idUser</w:t>
+            </w:r>
+            <w:proofErr w:type="spellEnd"/>
+          </w:p>
+        </w:tc>
+        <w:tc>
+          <w:tcPr>
+            <w:tcW w:w="3583" w:type="dxa"/>
+            <w:vAlign w:val="center"/>
+          </w:tcPr>
+          <w:p>
+            <w:pPr>
+              <w:jc w:val="center"/>
+              <w:rPr>
+                <w:rFonts w:ascii="Verdana" w:hAnsi="Verdana"/>
+                <w:sz w:val="20"/>
+                <w:szCs w:val="20"/>
+              </w:rPr>
+            </w:pPr>
+          </w:p>
+          <w:p>
+            <w:pPr>
+              <w:jc w:val="center"/>
+              <w:rPr>
+                <w:rFonts w:ascii="Verdana" w:hAnsi="Verdana"/>
+                <w:sz w:val="20"/>
+                <w:szCs w:val="20"/>
+              </w:rPr>
+            </w:pPr>
+            <w:r>
+              <w:rPr>
+                <w:rFonts w:ascii="Verdana" w:hAnsi="Verdana"/>
+                <w:sz w:val="20"/>
+                <w:szCs w:val="20"/>
+              </w:rPr>
+              <w:t xml:space="preserve">Uma </w:t>
+            </w:r>
+            <w:proofErr w:type="spellStart"/>
+            <w:r>
+              <w:rPr>
+                <w:rFonts w:ascii="Verdana" w:hAnsi="Verdana"/>
+                <w:i/>
+                <w:sz w:val="20"/>
+                <w:szCs w:val="20"/>
+              </w:rPr>
+              <w:t>foreign</w:t>
+            </w:r>
+            <w:proofErr w:type="spellEnd"/>
+            <w:r>
+              <w:rPr>
+                <w:rFonts w:ascii="Verdana" w:hAnsi="Verdana"/>
+                <w:i/>
+                <w:sz w:val="20"/>
+                <w:szCs w:val="20"/>
+              </w:rPr>
+              <w:t xml:space="preserve"> </w:t>
+            </w:r>
+            <w:proofErr w:type="spellStart"/>
+            <w:r>
+              <w:rPr>
+                <w:rFonts w:ascii="Verdana" w:hAnsi="Verdana"/>
+                <w:i/>
+                <w:sz w:val="20"/>
+                <w:szCs w:val="20"/>
+              </w:rPr>
+              <w:t>key</w:t>
+            </w:r>
+            <w:proofErr w:type="spellEnd"/>
+            <w:r>
+              <w:rPr>
+                <w:rFonts w:ascii="Verdana" w:hAnsi="Verdana"/>
+                <w:sz w:val="20"/>
+                <w:szCs w:val="20"/>
+              </w:rPr>
+              <w:t xml:space="preserve"> associada à classe </w:t>
+            </w:r>
+            <w:proofErr w:type="spellStart"/>
+            <w:r>
+              <w:rPr>
+                <w:rFonts w:ascii="Verdana" w:hAnsi="Verdana"/>
+                <w:i/>
+                <w:sz w:val="20"/>
+                <w:szCs w:val="20"/>
+              </w:rPr>
+              <w:t>User</w:t>
+            </w:r>
+            <w:proofErr w:type="spellEnd"/>
+            <w:r>
+              <w:rPr>
+                <w:rFonts w:ascii="Verdana" w:hAnsi="Verdana"/>
+                <w:sz w:val="20"/>
+                <w:szCs w:val="20"/>
+              </w:rPr>
+              <w:t xml:space="preserve">. É utilizada uma vez que </w:t>
+            </w:r>
+            <w:r>
+              <w:rPr>
+                <w:rFonts w:ascii="Verdana" w:hAnsi="Verdana"/>
+                <w:sz w:val="20"/>
+                <w:szCs w:val="20"/>
+              </w:rPr>
+              <w:t>um utilizador marca um certo episódio como visto.</w:t>
+            </w:r>
+          </w:p>
+          <w:p>
+            <w:pPr>
+              <w:jc w:val="center"/>
+              <w:rPr>
+                <w:rFonts w:ascii="Verdana" w:hAnsi="Verdana"/>
+                <w:sz w:val="20"/>
+                <w:szCs w:val="20"/>
+              </w:rPr>
+            </w:pPr>
+          </w:p>
+        </w:tc>
+        <w:tc>
+          <w:tcPr>
+            <w:tcW w:w="3586" w:type="dxa"/>
+            <w:vAlign w:val="center"/>
+          </w:tcPr>
+          <w:p>
+            <w:pPr>
+              <w:jc w:val="center"/>
+              <w:rPr>
+                <w:rFonts w:ascii="Verdana" w:hAnsi="Verdana"/>
+                <w:sz w:val="20"/>
+                <w:szCs w:val="20"/>
+              </w:rPr>
+            </w:pPr>
+            <w:proofErr w:type="spellStart"/>
+            <w:r>
+              <w:rPr>
+                <w:rFonts w:ascii="Verdana" w:hAnsi="Verdana"/>
+                <w:sz w:val="20"/>
+                <w:szCs w:val="20"/>
+              </w:rPr>
+              <w:t>idUser</w:t>
+            </w:r>
+            <w:proofErr w:type="spellEnd"/>
+            <w:r>
+              <w:rPr>
+                <w:rFonts w:ascii="Verdana" w:hAnsi="Verdana"/>
+                <w:sz w:val="20"/>
+                <w:szCs w:val="20"/>
+              </w:rPr>
+              <w:t xml:space="preserve"> INTEGER NOT NULL REFERENCES </w:t>
+            </w:r>
+            <w:proofErr w:type="spellStart"/>
+            <w:r>
+              <w:rPr>
+                <w:rFonts w:ascii="Verdana" w:hAnsi="Verdana"/>
+                <w:sz w:val="20"/>
+                <w:szCs w:val="20"/>
+              </w:rPr>
+              <w:t>User</w:t>
+            </w:r>
+            <w:proofErr w:type="spellEnd"/>
+            <w:r>
+              <w:rPr>
+                <w:rFonts w:ascii="Verdana" w:hAnsi="Verdana"/>
+                <w:sz w:val="20"/>
+                <w:szCs w:val="20"/>
+              </w:rPr>
+              <w:t>(</w:t>
+            </w:r>
+            <w:proofErr w:type="spellStart"/>
+            <w:r>
+              <w:rPr>
+                <w:rFonts w:ascii="Verdana" w:hAnsi="Verdana"/>
+                <w:sz w:val="20"/>
+                <w:szCs w:val="20"/>
+              </w:rPr>
+              <w:t>idUser</w:t>
+            </w:r>
+            <w:proofErr w:type="spellEnd"/>
+            <w:r>
+              <w:rPr>
+                <w:rFonts w:ascii="Verdana" w:hAnsi="Verdana"/>
+                <w:sz w:val="20"/>
+                <w:szCs w:val="20"/>
+              </w:rPr>
+              <w:t>)</w:t>
             </w:r>
           </w:p>
         </w:tc>
       </w:tr>
     </w:tbl>
     <w:p/>
-    <w:tbl>
-      <w:tblPr>
-        <w:tblStyle w:val="Tabelacomgrelha"/>
-        <w:tblW w:w="8642" w:type="dxa"/>
-        <w:tblLook w:val="04A0" w:firstRow="1" w:lastRow="0" w:firstColumn="1" w:lastColumn="0" w:noHBand="0" w:noVBand="1"/>
-      </w:tblPr>
-      <w:tblGrid>
-        <w:gridCol w:w="1473"/>
-        <w:gridCol w:w="3583"/>
-        <w:gridCol w:w="3586"/>
-      </w:tblGrid>
-      <w:tr>
-        <w:tc>
-          <w:tcPr>
-            <w:tcW w:w="1473" w:type="dxa"/>
-          </w:tcPr>
-          <w:p>
-            <w:pPr>
-              <w:jc w:val="center"/>
-              <w:rPr>
-                <w:rFonts w:ascii="Verdana" w:hAnsi="Verdana"/>
-                <w:sz w:val="24"/>
-                <w:szCs w:val="24"/>
-              </w:rPr>
-            </w:pPr>
-          </w:p>
-        </w:tc>
-        <w:tc>
-          <w:tcPr>
-            <w:tcW w:w="7169" w:type="dxa"/>
-            <w:gridSpan w:val="2"/>
-          </w:tcPr>
-          <w:p>
-            <w:pPr>
-              <w:jc w:val="center"/>
-              <w:rPr>
-                <w:rFonts w:ascii="Verdana" w:hAnsi="Verdana"/>
-                <w:sz w:val="24"/>
-                <w:szCs w:val="24"/>
-              </w:rPr>
-            </w:pPr>
-            <w:proofErr w:type="spellStart"/>
-            <w:r>
-              <w:rPr>
-                <w:rFonts w:ascii="Verdana" w:hAnsi="Verdana"/>
-                <w:sz w:val="24"/>
-                <w:szCs w:val="24"/>
-              </w:rPr>
-              <w:t>Watched</w:t>
-            </w:r>
-            <w:proofErr w:type="spellEnd"/>
-          </w:p>
-        </w:tc>
-      </w:tr>
-      <w:tr>
-        <w:tc>
-          <w:tcPr>
-            <w:tcW w:w="1473" w:type="dxa"/>
-            <w:vAlign w:val="center"/>
-          </w:tcPr>
-          <w:p>
-            <w:pPr>
-              <w:jc w:val="center"/>
-              <w:rPr>
-                <w:rFonts w:ascii="Verdana" w:hAnsi="Verdana"/>
-                <w:sz w:val="20"/>
-                <w:szCs w:val="20"/>
-              </w:rPr>
-            </w:pPr>
-            <w:proofErr w:type="spellStart"/>
-            <w:r>
-              <w:rPr>
-                <w:rFonts w:ascii="Verdana" w:hAnsi="Verdana"/>
-                <w:sz w:val="20"/>
-                <w:szCs w:val="20"/>
-              </w:rPr>
-              <w:t>toWatch</w:t>
-            </w:r>
-            <w:proofErr w:type="spellEnd"/>
-          </w:p>
-        </w:tc>
-        <w:tc>
-          <w:tcPr>
-            <w:tcW w:w="3583" w:type="dxa"/>
-            <w:vAlign w:val="center"/>
-          </w:tcPr>
-          <w:p>
-            <w:pPr>
-              <w:jc w:val="center"/>
-              <w:rPr>
-                <w:rFonts w:ascii="Verdana" w:hAnsi="Verdana"/>
-                <w:sz w:val="20"/>
-                <w:szCs w:val="20"/>
-              </w:rPr>
-            </w:pPr>
-          </w:p>
-          <w:p>
-            <w:pPr>
-              <w:jc w:val="center"/>
-              <w:rPr>
-                <w:rFonts w:ascii="Verdana" w:hAnsi="Verdana"/>
-                <w:sz w:val="20"/>
-                <w:szCs w:val="20"/>
-              </w:rPr>
-            </w:pPr>
-            <w:r>
-              <w:rPr>
-                <w:rFonts w:ascii="Verdana" w:hAnsi="Verdana"/>
-                <w:sz w:val="20"/>
-                <w:szCs w:val="20"/>
-              </w:rPr>
-              <w:t>Se um episódio já tiver sido visto terá um valor de 0. Caso contrário será 1.</w:t>
-            </w:r>
-          </w:p>
-          <w:p>
-            <w:pPr>
-              <w:rPr>
-                <w:rFonts w:ascii="Verdana" w:hAnsi="Verdana"/>
-                <w:sz w:val="20"/>
-                <w:szCs w:val="20"/>
-              </w:rPr>
-            </w:pPr>
-          </w:p>
-        </w:tc>
-        <w:tc>
-          <w:tcPr>
-            <w:tcW w:w="3586" w:type="dxa"/>
-            <w:vAlign w:val="center"/>
-          </w:tcPr>
-          <w:p>
-            <w:pPr>
-              <w:jc w:val="center"/>
-              <w:rPr>
-                <w:rFonts w:ascii="Verdana" w:hAnsi="Verdana"/>
-                <w:sz w:val="20"/>
-                <w:szCs w:val="20"/>
-              </w:rPr>
-            </w:pPr>
-          </w:p>
-          <w:p>
-            <w:pPr>
-              <w:jc w:val="center"/>
-              <w:rPr>
-                <w:rFonts w:ascii="Verdana" w:hAnsi="Verdana"/>
-                <w:sz w:val="20"/>
-                <w:szCs w:val="20"/>
-              </w:rPr>
-            </w:pPr>
-            <w:proofErr w:type="spellStart"/>
-            <w:r>
-              <w:rPr>
-                <w:rFonts w:ascii="Verdana" w:hAnsi="Verdana"/>
-                <w:sz w:val="20"/>
-                <w:szCs w:val="20"/>
-              </w:rPr>
-              <w:t>toWatch</w:t>
-            </w:r>
-            <w:proofErr w:type="spellEnd"/>
-            <w:r>
-              <w:rPr>
-                <w:rFonts w:ascii="Verdana" w:hAnsi="Verdana"/>
-                <w:sz w:val="20"/>
-                <w:szCs w:val="20"/>
-              </w:rPr>
-              <w:t xml:space="preserve"> </w:t>
-            </w:r>
-            <w:r>
-              <w:rPr>
-                <w:rFonts w:ascii="Verdana" w:hAnsi="Verdana"/>
-                <w:sz w:val="20"/>
-                <w:szCs w:val="20"/>
-              </w:rPr>
-              <w:t>INTEGER CHECK</w:t>
-            </w:r>
-          </w:p>
-          <w:p>
-            <w:pPr>
-              <w:jc w:val="center"/>
-              <w:rPr>
-                <w:rFonts w:ascii="Verdana" w:hAnsi="Verdana"/>
-                <w:sz w:val="20"/>
-                <w:szCs w:val="20"/>
-              </w:rPr>
-            </w:pPr>
-            <w:r>
-              <w:rPr>
-                <w:rFonts w:ascii="Verdana" w:hAnsi="Verdana"/>
-                <w:sz w:val="20"/>
-                <w:szCs w:val="20"/>
-              </w:rPr>
-              <w:t>(</w:t>
-            </w:r>
-            <w:proofErr w:type="spellStart"/>
-            <w:r>
-              <w:rPr>
-                <w:rFonts w:ascii="Verdana" w:hAnsi="Verdana"/>
-                <w:sz w:val="20"/>
-                <w:szCs w:val="20"/>
-              </w:rPr>
-              <w:t>toWatch</w:t>
-            </w:r>
-            <w:proofErr w:type="spellEnd"/>
-            <w:r>
-              <w:rPr>
-                <w:rFonts w:ascii="Verdana" w:hAnsi="Verdana"/>
-                <w:sz w:val="20"/>
-                <w:szCs w:val="20"/>
-              </w:rPr>
-              <w:t>=1 OR toWatch=0)</w:t>
-            </w:r>
-          </w:p>
-          <w:p>
-            <w:pPr>
-              <w:jc w:val="center"/>
-              <w:rPr>
-                <w:rFonts w:ascii="Verdana" w:hAnsi="Verdana"/>
-                <w:sz w:val="20"/>
-                <w:szCs w:val="20"/>
-              </w:rPr>
-            </w:pPr>
-          </w:p>
-        </w:tc>
-      </w:tr>
-      <w:tr>
-        <w:tc>
-          <w:tcPr>
-            <w:tcW w:w="1473" w:type="dxa"/>
-            <w:vAlign w:val="center"/>
-          </w:tcPr>
-          <w:p>
-            <w:pPr>
-              <w:jc w:val="center"/>
-              <w:rPr>
-                <w:rFonts w:ascii="Verdana" w:hAnsi="Verdana"/>
-                <w:sz w:val="20"/>
-                <w:szCs w:val="20"/>
-              </w:rPr>
-            </w:pPr>
-            <w:proofErr w:type="spellStart"/>
-            <w:r>
-              <w:rPr>
-                <w:rFonts w:ascii="Verdana" w:hAnsi="Verdana"/>
-                <w:sz w:val="20"/>
-                <w:szCs w:val="20"/>
-              </w:rPr>
-              <w:t>upcoming</w:t>
-            </w:r>
-            <w:proofErr w:type="spellEnd"/>
-          </w:p>
-        </w:tc>
-        <w:tc>
-          <w:tcPr>
-            <w:tcW w:w="3583" w:type="dxa"/>
-            <w:vAlign w:val="center"/>
-          </w:tcPr>
-          <w:p>
-            <w:pPr>
-              <w:jc w:val="center"/>
-              <w:rPr>
-                <w:rFonts w:ascii="Verdana" w:hAnsi="Verdana"/>
-                <w:sz w:val="20"/>
-                <w:szCs w:val="20"/>
-              </w:rPr>
-            </w:pPr>
-          </w:p>
-          <w:p>
-            <w:pPr>
-              <w:jc w:val="center"/>
-              <w:rPr>
-                <w:rFonts w:ascii="Verdana" w:hAnsi="Verdana"/>
-                <w:sz w:val="20"/>
-                <w:szCs w:val="20"/>
-              </w:rPr>
-            </w:pPr>
-            <w:r>
-              <w:rPr>
-                <w:rFonts w:ascii="Verdana" w:hAnsi="Verdana"/>
-                <w:sz w:val="20"/>
-                <w:szCs w:val="20"/>
-              </w:rPr>
-              <w:t>Se um episódio já tiv</w:t>
-            </w:r>
-            <w:r>
-              <w:rPr>
-                <w:rFonts w:ascii="Verdana" w:hAnsi="Verdana"/>
-                <w:sz w:val="20"/>
-                <w:szCs w:val="20"/>
-              </w:rPr>
-              <w:t>er sido visto terá um valor de 1</w:t>
-            </w:r>
-            <w:r>
-              <w:rPr>
-                <w:rFonts w:ascii="Verdana" w:hAnsi="Verdana"/>
-                <w:sz w:val="20"/>
-                <w:szCs w:val="20"/>
-              </w:rPr>
-              <w:t>. Caso contrário será 0.</w:t>
-            </w:r>
-          </w:p>
-          <w:p>
-            <w:pPr>
-              <w:jc w:val="center"/>
-              <w:rPr>
-                <w:rFonts w:ascii="Verdana" w:hAnsi="Verdana"/>
-                <w:sz w:val="20"/>
-                <w:szCs w:val="20"/>
-              </w:rPr>
-            </w:pPr>
-          </w:p>
-        </w:tc>
-        <w:tc>
-          <w:tcPr>
-            <w:tcW w:w="3586" w:type="dxa"/>
-            <w:vAlign w:val="center"/>
-          </w:tcPr>
-          <w:p>
-            <w:pPr>
-              <w:jc w:val="center"/>
-              <w:rPr>
-                <w:rFonts w:ascii="Verdana" w:hAnsi="Verdana"/>
-                <w:sz w:val="20"/>
-                <w:szCs w:val="20"/>
-              </w:rPr>
-            </w:pPr>
-            <w:proofErr w:type="spellStart"/>
-            <w:r>
-              <w:rPr>
-                <w:rFonts w:ascii="Verdana" w:hAnsi="Verdana"/>
-                <w:sz w:val="20"/>
-                <w:szCs w:val="20"/>
-              </w:rPr>
-              <w:t>upcoming</w:t>
-            </w:r>
-            <w:proofErr w:type="spellEnd"/>
-            <w:r>
-              <w:rPr>
-                <w:rFonts w:ascii="Verdana" w:hAnsi="Verdana"/>
-                <w:sz w:val="20"/>
-                <w:szCs w:val="20"/>
-              </w:rPr>
-              <w:t xml:space="preserve"> INTEGER CHECK</w:t>
-            </w:r>
-          </w:p>
-          <w:p>
-            <w:pPr>
-              <w:jc w:val="center"/>
-              <w:rPr>
-                <w:rFonts w:ascii="Verdana" w:hAnsi="Verdana"/>
-                <w:sz w:val="20"/>
-                <w:szCs w:val="20"/>
-              </w:rPr>
-            </w:pPr>
-            <w:r>
-              <w:rPr>
-                <w:rFonts w:ascii="Verdana" w:hAnsi="Verdana"/>
-                <w:sz w:val="20"/>
-                <w:szCs w:val="20"/>
-              </w:rPr>
-              <w:t>(</w:t>
-            </w:r>
-            <w:proofErr w:type="spellStart"/>
-            <w:r>
-              <w:rPr>
-                <w:rFonts w:ascii="Verdana" w:hAnsi="Verdana"/>
-                <w:sz w:val="20"/>
-                <w:szCs w:val="20"/>
-              </w:rPr>
-              <w:t>upcoming</w:t>
-            </w:r>
-            <w:proofErr w:type="spellEnd"/>
-            <w:r>
-              <w:rPr>
-                <w:rFonts w:ascii="Verdana" w:hAnsi="Verdana"/>
-                <w:sz w:val="20"/>
-                <w:szCs w:val="20"/>
-              </w:rPr>
-              <w:t xml:space="preserve">=1 OR </w:t>
-            </w:r>
-            <w:proofErr w:type="spellStart"/>
-            <w:r>
-              <w:rPr>
-                <w:rFonts w:ascii="Verdana" w:hAnsi="Verdana"/>
-                <w:sz w:val="20"/>
-                <w:szCs w:val="20"/>
-              </w:rPr>
-              <w:t>upcoming</w:t>
-            </w:r>
-            <w:proofErr w:type="spellEnd"/>
-            <w:r>
-              <w:rPr>
-                <w:rFonts w:ascii="Verdana" w:hAnsi="Verdana"/>
-                <w:sz w:val="20"/>
-                <w:szCs w:val="20"/>
-              </w:rPr>
-              <w:t>=0)</w:t>
-            </w:r>
-          </w:p>
-        </w:tc>
-      </w:tr>
-    </w:tbl>
+    <w:p/>
+    <w:p/>
+    <w:p/>
+    <w:p/>
+    <w:p/>
+    <w:p/>
+    <w:p/>
+    <w:p/>
     <w:p/>
     <w:p/>
     <w:p/>
@@ -2735,13 +4756,13 @@
     <w:tbl>
       <w:tblPr>
         <w:tblStyle w:val="Tabelacomgrelha"/>
-        <w:tblW w:w="9209" w:type="dxa"/>
+        <w:tblW w:w="9351" w:type="dxa"/>
         <w:tblLook w:val="04A0" w:firstRow="1" w:lastRow="0" w:firstColumn="1" w:lastColumn="0" w:noHBand="0" w:noVBand="1"/>
       </w:tblPr>
       <w:tblGrid>
         <w:gridCol w:w="1473"/>
         <w:gridCol w:w="3583"/>
-        <w:gridCol w:w="4153"/>
+        <w:gridCol w:w="4295"/>
       </w:tblGrid>
       <w:tr>
         <w:tc>
@@ -2761,7 +4782,7 @@
         </w:tc>
         <w:tc>
           <w:tcPr>
-            <w:tcW w:w="7736" w:type="dxa"/>
+            <w:tcW w:w="7878" w:type="dxa"/>
             <w:gridSpan w:val="2"/>
           </w:tcPr>
           <w:p>
@@ -2876,7 +4897,7 @@
         </w:tc>
         <w:tc>
           <w:tcPr>
-            <w:tcW w:w="4153" w:type="dxa"/>
+            <w:tcW w:w="4295" w:type="dxa"/>
             <w:vAlign w:val="center"/>
           </w:tcPr>
           <w:p>
@@ -3002,7 +5023,7 @@
         </w:tc>
         <w:tc>
           <w:tcPr>
-            <w:tcW w:w="4153" w:type="dxa"/>
+            <w:tcW w:w="4295" w:type="dxa"/>
             <w:vAlign w:val="center"/>
           </w:tcPr>
           <w:p>
@@ -3162,7 +5183,7 @@
         </w:tc>
         <w:tc>
           <w:tcPr>
-            <w:tcW w:w="4153" w:type="dxa"/>
+            <w:tcW w:w="4295" w:type="dxa"/>
             <w:vAlign w:val="center"/>
           </w:tcPr>
           <w:p>
@@ -3394,7 +5415,7 @@
         </w:tc>
         <w:tc>
           <w:tcPr>
-            <w:tcW w:w="4153" w:type="dxa"/>
+            <w:tcW w:w="4295" w:type="dxa"/>
             <w:vAlign w:val="center"/>
           </w:tcPr>
           <w:p>
@@ -3485,6 +5506,943 @@
                 <w:szCs w:val="20"/>
               </w:rPr>
               <w:t>=0)</w:t>
+            </w:r>
+          </w:p>
+        </w:tc>
+      </w:tr>
+      <w:tr>
+        <w:tc>
+          <w:tcPr>
+            <w:tcW w:w="1473" w:type="dxa"/>
+            <w:vAlign w:val="center"/>
+          </w:tcPr>
+          <w:p>
+            <w:pPr>
+              <w:jc w:val="center"/>
+              <w:rPr>
+                <w:rFonts w:ascii="Verdana" w:hAnsi="Verdana"/>
+                <w:sz w:val="20"/>
+                <w:szCs w:val="20"/>
+              </w:rPr>
+            </w:pPr>
+            <w:proofErr w:type="spellStart"/>
+            <w:r>
+              <w:rPr>
+                <w:rFonts w:ascii="Verdana" w:hAnsi="Verdana"/>
+                <w:sz w:val="20"/>
+                <w:szCs w:val="20"/>
+              </w:rPr>
+              <w:t>idCountry</w:t>
+            </w:r>
+            <w:proofErr w:type="spellEnd"/>
+          </w:p>
+        </w:tc>
+        <w:tc>
+          <w:tcPr>
+            <w:tcW w:w="3583" w:type="dxa"/>
+            <w:vAlign w:val="center"/>
+          </w:tcPr>
+          <w:p>
+            <w:pPr>
+              <w:jc w:val="center"/>
+              <w:rPr>
+                <w:rFonts w:ascii="Verdana" w:hAnsi="Verdana"/>
+                <w:sz w:val="20"/>
+                <w:szCs w:val="20"/>
+              </w:rPr>
+            </w:pPr>
+          </w:p>
+          <w:p>
+            <w:pPr>
+              <w:jc w:val="center"/>
+              <w:rPr>
+                <w:rFonts w:ascii="Verdana" w:hAnsi="Verdana"/>
+                <w:sz w:val="20"/>
+                <w:szCs w:val="20"/>
+              </w:rPr>
+            </w:pPr>
+            <w:r>
+              <w:rPr>
+                <w:rFonts w:ascii="Verdana" w:hAnsi="Verdana"/>
+                <w:sz w:val="20"/>
+                <w:szCs w:val="20"/>
+              </w:rPr>
+              <w:t xml:space="preserve">Uma </w:t>
+            </w:r>
+            <w:proofErr w:type="spellStart"/>
+            <w:r>
+              <w:rPr>
+                <w:rFonts w:ascii="Verdana" w:hAnsi="Verdana"/>
+                <w:i/>
+                <w:sz w:val="20"/>
+                <w:szCs w:val="20"/>
+              </w:rPr>
+              <w:t>foreign</w:t>
+            </w:r>
+            <w:proofErr w:type="spellEnd"/>
+            <w:r>
+              <w:rPr>
+                <w:rFonts w:ascii="Verdana" w:hAnsi="Verdana"/>
+                <w:i/>
+                <w:sz w:val="20"/>
+                <w:szCs w:val="20"/>
+              </w:rPr>
+              <w:t xml:space="preserve"> </w:t>
+            </w:r>
+            <w:proofErr w:type="spellStart"/>
+            <w:r>
+              <w:rPr>
+                <w:rFonts w:ascii="Verdana" w:hAnsi="Verdana"/>
+                <w:i/>
+                <w:sz w:val="20"/>
+                <w:szCs w:val="20"/>
+              </w:rPr>
+              <w:t>key</w:t>
+            </w:r>
+            <w:proofErr w:type="spellEnd"/>
+            <w:r>
+              <w:rPr>
+                <w:rFonts w:ascii="Verdana" w:hAnsi="Verdana"/>
+                <w:sz w:val="20"/>
+                <w:szCs w:val="20"/>
+              </w:rPr>
+              <w:t xml:space="preserve"> associada à classe </w:t>
+            </w:r>
+            <w:r>
+              <w:rPr>
+                <w:rFonts w:ascii="Verdana" w:hAnsi="Verdana"/>
+                <w:i/>
+                <w:sz w:val="20"/>
+                <w:szCs w:val="20"/>
+              </w:rPr>
+              <w:t>Country</w:t>
+            </w:r>
+            <w:r>
+              <w:rPr>
+                <w:rFonts w:ascii="Verdana" w:hAnsi="Verdana"/>
+                <w:sz w:val="20"/>
+                <w:szCs w:val="20"/>
+              </w:rPr>
+              <w:t xml:space="preserve">. É utilizada uma vez que um utilizador </w:t>
+            </w:r>
+            <w:r>
+              <w:rPr>
+                <w:rFonts w:ascii="Verdana" w:hAnsi="Verdana"/>
+                <w:sz w:val="20"/>
+                <w:szCs w:val="20"/>
+              </w:rPr>
+              <w:t xml:space="preserve">indica o seu país na altura de registo na </w:t>
+            </w:r>
+            <w:r>
+              <w:rPr>
+                <w:rFonts w:ascii="Verdana" w:hAnsi="Verdana"/>
+                <w:i/>
+                <w:sz w:val="20"/>
+                <w:szCs w:val="20"/>
+              </w:rPr>
+              <w:t>app</w:t>
+            </w:r>
+            <w:r>
+              <w:rPr>
+                <w:rFonts w:ascii="Verdana" w:hAnsi="Verdana"/>
+                <w:sz w:val="20"/>
+                <w:szCs w:val="20"/>
+              </w:rPr>
+              <w:t>.</w:t>
+            </w:r>
+          </w:p>
+          <w:p>
+            <w:pPr>
+              <w:jc w:val="center"/>
+              <w:rPr>
+                <w:rFonts w:ascii="Verdana" w:hAnsi="Verdana"/>
+                <w:sz w:val="20"/>
+                <w:szCs w:val="20"/>
+              </w:rPr>
+            </w:pPr>
+          </w:p>
+        </w:tc>
+        <w:tc>
+          <w:tcPr>
+            <w:tcW w:w="4295" w:type="dxa"/>
+            <w:vAlign w:val="center"/>
+          </w:tcPr>
+          <w:p>
+            <w:pPr>
+              <w:jc w:val="center"/>
+              <w:rPr>
+                <w:rFonts w:ascii="Verdana" w:hAnsi="Verdana"/>
+                <w:sz w:val="20"/>
+                <w:szCs w:val="20"/>
+              </w:rPr>
+            </w:pPr>
+            <w:proofErr w:type="spellStart"/>
+            <w:r>
+              <w:rPr>
+                <w:rFonts w:ascii="Verdana" w:hAnsi="Verdana"/>
+                <w:sz w:val="20"/>
+                <w:szCs w:val="20"/>
+              </w:rPr>
+              <w:t>iCountry</w:t>
+            </w:r>
+            <w:proofErr w:type="spellEnd"/>
+            <w:r>
+              <w:rPr>
+                <w:rFonts w:ascii="Verdana" w:hAnsi="Verdana"/>
+                <w:sz w:val="20"/>
+                <w:szCs w:val="20"/>
+              </w:rPr>
+              <w:t xml:space="preserve"> </w:t>
+            </w:r>
+            <w:r>
+              <w:rPr>
+                <w:rFonts w:ascii="Verdana" w:hAnsi="Verdana"/>
+                <w:sz w:val="20"/>
+                <w:szCs w:val="20"/>
+              </w:rPr>
+              <w:t>INTEGER NOT NULL REFERENCES Country(</w:t>
+            </w:r>
+            <w:proofErr w:type="spellStart"/>
+            <w:r>
+              <w:rPr>
+                <w:rFonts w:ascii="Verdana" w:hAnsi="Verdana"/>
+                <w:sz w:val="20"/>
+                <w:szCs w:val="20"/>
+              </w:rPr>
+              <w:t>idCountry</w:t>
+            </w:r>
+            <w:proofErr w:type="spellEnd"/>
+            <w:r>
+              <w:rPr>
+                <w:rFonts w:ascii="Verdana" w:hAnsi="Verdana"/>
+                <w:sz w:val="20"/>
+                <w:szCs w:val="20"/>
+              </w:rPr>
+              <w:t>)</w:t>
+            </w:r>
+          </w:p>
+        </w:tc>
+      </w:tr>
+      <w:tr>
+        <w:tc>
+          <w:tcPr>
+            <w:tcW w:w="1473" w:type="dxa"/>
+            <w:vAlign w:val="center"/>
+          </w:tcPr>
+          <w:p>
+            <w:pPr>
+              <w:jc w:val="center"/>
+              <w:rPr>
+                <w:rFonts w:ascii="Verdana" w:hAnsi="Verdana"/>
+                <w:sz w:val="20"/>
+                <w:szCs w:val="20"/>
+              </w:rPr>
+            </w:pPr>
+            <w:r>
+              <w:rPr>
+                <w:rFonts w:ascii="Verdana" w:hAnsi="Verdana"/>
+                <w:sz w:val="20"/>
+                <w:szCs w:val="20"/>
+              </w:rPr>
+              <w:t>Classes derivadas</w:t>
+            </w:r>
+          </w:p>
+        </w:tc>
+        <w:tc>
+          <w:tcPr>
+            <w:tcW w:w="3583" w:type="dxa"/>
+            <w:vAlign w:val="center"/>
+          </w:tcPr>
+          <w:p>
+            <w:pPr>
+              <w:jc w:val="center"/>
+              <w:rPr>
+                <w:rFonts w:ascii="Verdana" w:hAnsi="Verdana"/>
+                <w:i/>
+                <w:sz w:val="20"/>
+                <w:szCs w:val="20"/>
+              </w:rPr>
+            </w:pPr>
+          </w:p>
+          <w:p>
+            <w:pPr>
+              <w:jc w:val="center"/>
+              <w:rPr>
+                <w:rFonts w:ascii="Verdana" w:hAnsi="Verdana"/>
+                <w:sz w:val="20"/>
+                <w:szCs w:val="20"/>
+              </w:rPr>
+            </w:pPr>
+            <w:proofErr w:type="spellStart"/>
+            <w:r>
+              <w:rPr>
+                <w:rFonts w:ascii="Verdana" w:hAnsi="Verdana"/>
+                <w:i/>
+                <w:sz w:val="20"/>
+                <w:szCs w:val="20"/>
+              </w:rPr>
+              <w:t>User</w:t>
+            </w:r>
+            <w:proofErr w:type="spellEnd"/>
+            <w:r>
+              <w:rPr>
+                <w:rFonts w:ascii="Verdana" w:hAnsi="Verdana"/>
+                <w:sz w:val="20"/>
+                <w:szCs w:val="20"/>
+              </w:rPr>
+              <w:t xml:space="preserve"> tem duas classes derivadas: </w:t>
+            </w:r>
+            <w:proofErr w:type="spellStart"/>
+            <w:r>
+              <w:rPr>
+                <w:rFonts w:ascii="Verdana" w:hAnsi="Verdana"/>
+                <w:i/>
+                <w:sz w:val="20"/>
+                <w:szCs w:val="20"/>
+              </w:rPr>
+              <w:t>FreeUser</w:t>
+            </w:r>
+            <w:proofErr w:type="spellEnd"/>
+            <w:r>
+              <w:rPr>
+                <w:rFonts w:ascii="Verdana" w:hAnsi="Verdana"/>
+                <w:sz w:val="20"/>
+                <w:szCs w:val="20"/>
+              </w:rPr>
+              <w:t xml:space="preserve"> e </w:t>
+            </w:r>
+            <w:proofErr w:type="spellStart"/>
+            <w:r>
+              <w:rPr>
+                <w:rFonts w:ascii="Verdana" w:hAnsi="Verdana"/>
+                <w:i/>
+                <w:sz w:val="20"/>
+                <w:szCs w:val="20"/>
+              </w:rPr>
+              <w:t>PremiumUser</w:t>
+            </w:r>
+            <w:proofErr w:type="spellEnd"/>
+            <w:r>
+              <w:rPr>
+                <w:rFonts w:ascii="Verdana" w:hAnsi="Verdana"/>
+                <w:sz w:val="20"/>
+                <w:szCs w:val="20"/>
+              </w:rPr>
+              <w:t xml:space="preserve">. Ambas possuem uma </w:t>
+            </w:r>
+            <w:proofErr w:type="spellStart"/>
+            <w:r>
+              <w:rPr>
+                <w:rFonts w:ascii="Verdana" w:hAnsi="Verdana"/>
+                <w:i/>
+                <w:sz w:val="20"/>
+                <w:szCs w:val="20"/>
+              </w:rPr>
+              <w:t>foreign</w:t>
+            </w:r>
+            <w:proofErr w:type="spellEnd"/>
+            <w:r>
+              <w:rPr>
+                <w:rFonts w:ascii="Verdana" w:hAnsi="Verdana"/>
+                <w:i/>
+                <w:sz w:val="20"/>
+                <w:szCs w:val="20"/>
+              </w:rPr>
+              <w:t xml:space="preserve"> </w:t>
+            </w:r>
+            <w:proofErr w:type="spellStart"/>
+            <w:r>
+              <w:rPr>
+                <w:rFonts w:ascii="Verdana" w:hAnsi="Verdana"/>
+                <w:i/>
+                <w:sz w:val="20"/>
+                <w:szCs w:val="20"/>
+              </w:rPr>
+              <w:t>key</w:t>
+            </w:r>
+            <w:proofErr w:type="spellEnd"/>
+            <w:r>
+              <w:rPr>
+                <w:rFonts w:ascii="Verdana" w:hAnsi="Verdana"/>
+                <w:sz w:val="20"/>
+                <w:szCs w:val="20"/>
+              </w:rPr>
+              <w:t xml:space="preserve"> que está associada a esta classe.</w:t>
+            </w:r>
+          </w:p>
+          <w:p>
+            <w:pPr>
+              <w:jc w:val="center"/>
+              <w:rPr>
+                <w:rFonts w:ascii="Verdana" w:hAnsi="Verdana"/>
+                <w:sz w:val="20"/>
+                <w:szCs w:val="20"/>
+              </w:rPr>
+            </w:pPr>
+          </w:p>
+        </w:tc>
+        <w:tc>
+          <w:tcPr>
+            <w:tcW w:w="4295" w:type="dxa"/>
+            <w:vAlign w:val="center"/>
+          </w:tcPr>
+          <w:p>
+            <w:pPr>
+              <w:jc w:val="center"/>
+              <w:rPr>
+                <w:rFonts w:ascii="Verdana" w:hAnsi="Verdana"/>
+                <w:sz w:val="20"/>
+                <w:szCs w:val="20"/>
+              </w:rPr>
+            </w:pPr>
+            <w:proofErr w:type="spellStart"/>
+            <w:r>
+              <w:rPr>
+                <w:rFonts w:ascii="Verdana" w:hAnsi="Verdana"/>
+                <w:sz w:val="20"/>
+                <w:szCs w:val="20"/>
+              </w:rPr>
+              <w:t>idUser</w:t>
+            </w:r>
+            <w:proofErr w:type="spellEnd"/>
+            <w:r>
+              <w:rPr>
+                <w:rFonts w:ascii="Verdana" w:hAnsi="Verdana"/>
+                <w:sz w:val="20"/>
+                <w:szCs w:val="20"/>
+              </w:rPr>
+              <w:t xml:space="preserve"> INTEGER REFERENCES </w:t>
+            </w:r>
+            <w:proofErr w:type="spellStart"/>
+            <w:r>
+              <w:rPr>
+                <w:rFonts w:ascii="Verdana" w:hAnsi="Verdana"/>
+                <w:sz w:val="20"/>
+                <w:szCs w:val="20"/>
+              </w:rPr>
+              <w:t>User</w:t>
+            </w:r>
+            <w:proofErr w:type="spellEnd"/>
+            <w:r>
+              <w:rPr>
+                <w:rFonts w:ascii="Verdana" w:hAnsi="Verdana"/>
+                <w:sz w:val="20"/>
+                <w:szCs w:val="20"/>
+              </w:rPr>
+              <w:t>(</w:t>
+            </w:r>
+            <w:proofErr w:type="spellStart"/>
+            <w:r>
+              <w:rPr>
+                <w:rFonts w:ascii="Verdana" w:hAnsi="Verdana"/>
+                <w:sz w:val="20"/>
+                <w:szCs w:val="20"/>
+              </w:rPr>
+              <w:t>idUser</w:t>
+            </w:r>
+            <w:proofErr w:type="spellEnd"/>
+            <w:r>
+              <w:rPr>
+                <w:rFonts w:ascii="Verdana" w:hAnsi="Verdana"/>
+                <w:sz w:val="20"/>
+                <w:szCs w:val="20"/>
+              </w:rPr>
+              <w:t>)</w:t>
+            </w:r>
+            <w:bookmarkStart w:id="0" w:name="_GoBack"/>
+            <w:bookmarkEnd w:id="0"/>
+          </w:p>
+        </w:tc>
+      </w:tr>
+    </w:tbl>
+    <w:p/>
+    <w:p/>
+    <w:p/>
+    <w:tbl>
+      <w:tblPr>
+        <w:tblStyle w:val="Tabelacomgrelha"/>
+        <w:tblW w:w="9351" w:type="dxa"/>
+        <w:tblLook w:val="04A0" w:firstRow="1" w:lastRow="0" w:firstColumn="1" w:lastColumn="0" w:noHBand="0" w:noVBand="1"/>
+      </w:tblPr>
+      <w:tblGrid>
+        <w:gridCol w:w="1894"/>
+        <w:gridCol w:w="3343"/>
+        <w:gridCol w:w="4114"/>
+      </w:tblGrid>
+      <w:tr>
+        <w:tc>
+          <w:tcPr>
+            <w:tcW w:w="1894" w:type="dxa"/>
+          </w:tcPr>
+          <w:p>
+            <w:pPr>
+              <w:jc w:val="center"/>
+              <w:rPr>
+                <w:rFonts w:ascii="Verdana" w:hAnsi="Verdana"/>
+                <w:sz w:val="24"/>
+                <w:szCs w:val="24"/>
+              </w:rPr>
+            </w:pPr>
+          </w:p>
+        </w:tc>
+        <w:tc>
+          <w:tcPr>
+            <w:tcW w:w="7457" w:type="dxa"/>
+            <w:gridSpan w:val="2"/>
+          </w:tcPr>
+          <w:p>
+            <w:pPr>
+              <w:jc w:val="center"/>
+              <w:rPr>
+                <w:rFonts w:ascii="Verdana" w:hAnsi="Verdana"/>
+                <w:sz w:val="24"/>
+                <w:szCs w:val="24"/>
+              </w:rPr>
+            </w:pPr>
+            <w:proofErr w:type="spellStart"/>
+            <w:r>
+              <w:rPr>
+                <w:rFonts w:ascii="Verdana" w:hAnsi="Verdana"/>
+                <w:sz w:val="24"/>
+                <w:szCs w:val="24"/>
+              </w:rPr>
+              <w:t>PremiumUser</w:t>
+            </w:r>
+            <w:proofErr w:type="spellEnd"/>
+          </w:p>
+        </w:tc>
+      </w:tr>
+      <w:tr>
+        <w:tc>
+          <w:tcPr>
+            <w:tcW w:w="1894" w:type="dxa"/>
+            <w:vAlign w:val="center"/>
+          </w:tcPr>
+          <w:p>
+            <w:pPr>
+              <w:jc w:val="center"/>
+              <w:rPr>
+                <w:rFonts w:ascii="Verdana" w:hAnsi="Verdana"/>
+                <w:sz w:val="20"/>
+                <w:szCs w:val="20"/>
+              </w:rPr>
+            </w:pPr>
+            <w:proofErr w:type="spellStart"/>
+            <w:r>
+              <w:rPr>
+                <w:rFonts w:ascii="Verdana" w:hAnsi="Verdana"/>
+                <w:sz w:val="20"/>
+                <w:szCs w:val="20"/>
+              </w:rPr>
+              <w:t>subscriptionFee</w:t>
+            </w:r>
+            <w:proofErr w:type="spellEnd"/>
+          </w:p>
+        </w:tc>
+        <w:tc>
+          <w:tcPr>
+            <w:tcW w:w="3343" w:type="dxa"/>
+            <w:vAlign w:val="center"/>
+          </w:tcPr>
+          <w:p>
+            <w:pPr>
+              <w:jc w:val="center"/>
+              <w:rPr>
+                <w:rFonts w:ascii="Verdana" w:hAnsi="Verdana"/>
+                <w:sz w:val="20"/>
+                <w:szCs w:val="20"/>
+              </w:rPr>
+            </w:pPr>
+          </w:p>
+          <w:p>
+            <w:pPr>
+              <w:jc w:val="center"/>
+              <w:rPr>
+                <w:rFonts w:ascii="Verdana" w:hAnsi="Verdana"/>
+                <w:sz w:val="20"/>
+                <w:szCs w:val="20"/>
+              </w:rPr>
+            </w:pPr>
+            <w:r>
+              <w:rPr>
+                <w:rFonts w:ascii="Verdana" w:hAnsi="Verdana"/>
+                <w:sz w:val="20"/>
+                <w:szCs w:val="20"/>
+              </w:rPr>
+              <w:t xml:space="preserve">Como nos estamos a referir a um utilizador </w:t>
+            </w:r>
+            <w:proofErr w:type="spellStart"/>
+            <w:r>
+              <w:rPr>
+                <w:rFonts w:ascii="Verdana" w:hAnsi="Verdana"/>
+                <w:sz w:val="20"/>
+                <w:szCs w:val="20"/>
+              </w:rPr>
+              <w:t>premium</w:t>
+            </w:r>
+            <w:proofErr w:type="spellEnd"/>
+            <w:r>
+              <w:rPr>
+                <w:rFonts w:ascii="Verdana" w:hAnsi="Verdana"/>
+                <w:sz w:val="20"/>
+                <w:szCs w:val="20"/>
+              </w:rPr>
+              <w:t xml:space="preserve">, </w:t>
+            </w:r>
+            <w:r>
+              <w:rPr>
+                <w:rFonts w:ascii="Verdana" w:hAnsi="Verdana"/>
+                <w:sz w:val="20"/>
+                <w:szCs w:val="20"/>
+              </w:rPr>
+              <w:t>o valor desta variável terá que ser 1.</w:t>
+            </w:r>
+          </w:p>
+          <w:p>
+            <w:pPr>
+              <w:rPr>
+                <w:rFonts w:ascii="Verdana" w:hAnsi="Verdana"/>
+                <w:sz w:val="20"/>
+                <w:szCs w:val="20"/>
+              </w:rPr>
+            </w:pPr>
+          </w:p>
+        </w:tc>
+        <w:tc>
+          <w:tcPr>
+            <w:tcW w:w="4114" w:type="dxa"/>
+            <w:vAlign w:val="center"/>
+          </w:tcPr>
+          <w:p>
+            <w:pPr>
+              <w:jc w:val="center"/>
+              <w:rPr>
+                <w:rFonts w:ascii="Verdana" w:hAnsi="Verdana"/>
+                <w:sz w:val="20"/>
+                <w:szCs w:val="20"/>
+              </w:rPr>
+            </w:pPr>
+          </w:p>
+          <w:p>
+            <w:pPr>
+              <w:jc w:val="center"/>
+              <w:rPr>
+                <w:rFonts w:ascii="Verdana" w:hAnsi="Verdana"/>
+                <w:sz w:val="20"/>
+                <w:szCs w:val="20"/>
+              </w:rPr>
+            </w:pPr>
+            <w:proofErr w:type="spellStart"/>
+            <w:r>
+              <w:rPr>
+                <w:rFonts w:ascii="Verdana" w:hAnsi="Verdana"/>
+                <w:sz w:val="20"/>
+                <w:szCs w:val="20"/>
+              </w:rPr>
+              <w:t>subscriptionFee</w:t>
+            </w:r>
+            <w:proofErr w:type="spellEnd"/>
+            <w:r>
+              <w:rPr>
+                <w:rFonts w:ascii="Verdana" w:hAnsi="Verdana"/>
+                <w:sz w:val="20"/>
+                <w:szCs w:val="20"/>
+              </w:rPr>
+              <w:t xml:space="preserve"> INTEGER </w:t>
+            </w:r>
+            <w:r>
+              <w:rPr>
+                <w:rFonts w:ascii="Verdana" w:hAnsi="Verdana"/>
+                <w:sz w:val="20"/>
+                <w:szCs w:val="20"/>
+              </w:rPr>
+              <w:t>DEFAULT 1</w:t>
+            </w:r>
+          </w:p>
+        </w:tc>
+      </w:tr>
+      <w:tr>
+        <w:tc>
+          <w:tcPr>
+            <w:tcW w:w="1894" w:type="dxa"/>
+            <w:vAlign w:val="center"/>
+          </w:tcPr>
+          <w:p>
+            <w:pPr>
+              <w:jc w:val="center"/>
+              <w:rPr>
+                <w:rFonts w:ascii="Verdana" w:hAnsi="Verdana"/>
+                <w:sz w:val="20"/>
+                <w:szCs w:val="20"/>
+              </w:rPr>
+            </w:pPr>
+            <w:proofErr w:type="spellStart"/>
+            <w:r>
+              <w:rPr>
+                <w:rFonts w:ascii="Verdana" w:hAnsi="Verdana"/>
+                <w:sz w:val="20"/>
+                <w:szCs w:val="20"/>
+              </w:rPr>
+              <w:t>noAds</w:t>
+            </w:r>
+            <w:proofErr w:type="spellEnd"/>
+          </w:p>
+        </w:tc>
+        <w:tc>
+          <w:tcPr>
+            <w:tcW w:w="3343" w:type="dxa"/>
+            <w:vAlign w:val="center"/>
+          </w:tcPr>
+          <w:p>
+            <w:pPr>
+              <w:jc w:val="center"/>
+              <w:rPr>
+                <w:rFonts w:ascii="Verdana" w:hAnsi="Verdana"/>
+                <w:sz w:val="20"/>
+                <w:szCs w:val="20"/>
+              </w:rPr>
+            </w:pPr>
+          </w:p>
+          <w:p>
+            <w:pPr>
+              <w:jc w:val="center"/>
+              <w:rPr>
+                <w:rFonts w:ascii="Verdana" w:hAnsi="Verdana"/>
+                <w:sz w:val="20"/>
+                <w:szCs w:val="20"/>
+              </w:rPr>
+            </w:pPr>
+            <w:r>
+              <w:rPr>
+                <w:rFonts w:ascii="Verdana" w:hAnsi="Verdana"/>
+                <w:sz w:val="20"/>
+                <w:szCs w:val="20"/>
+              </w:rPr>
+              <w:t xml:space="preserve">Como nos estamos a referir a um utilizador </w:t>
+            </w:r>
+            <w:proofErr w:type="spellStart"/>
+            <w:r>
+              <w:rPr>
+                <w:rFonts w:ascii="Verdana" w:hAnsi="Verdana"/>
+                <w:sz w:val="20"/>
+                <w:szCs w:val="20"/>
+              </w:rPr>
+              <w:t>premium</w:t>
+            </w:r>
+            <w:proofErr w:type="spellEnd"/>
+            <w:r>
+              <w:rPr>
+                <w:rFonts w:ascii="Verdana" w:hAnsi="Verdana"/>
+                <w:sz w:val="20"/>
+                <w:szCs w:val="20"/>
+              </w:rPr>
+              <w:t>, o valor desta variável terá que ser 1.</w:t>
+            </w:r>
+          </w:p>
+          <w:p>
+            <w:pPr>
+              <w:jc w:val="center"/>
+              <w:rPr>
+                <w:rFonts w:ascii="Verdana" w:hAnsi="Verdana"/>
+                <w:sz w:val="20"/>
+                <w:szCs w:val="20"/>
+              </w:rPr>
+            </w:pPr>
+          </w:p>
+        </w:tc>
+        <w:tc>
+          <w:tcPr>
+            <w:tcW w:w="4114" w:type="dxa"/>
+            <w:vAlign w:val="center"/>
+          </w:tcPr>
+          <w:p>
+            <w:pPr>
+              <w:jc w:val="center"/>
+              <w:rPr>
+                <w:rFonts w:ascii="Verdana" w:hAnsi="Verdana"/>
+                <w:sz w:val="20"/>
+                <w:szCs w:val="20"/>
+              </w:rPr>
+            </w:pPr>
+            <w:proofErr w:type="spellStart"/>
+            <w:r>
+              <w:rPr>
+                <w:rFonts w:ascii="Verdana" w:hAnsi="Verdana"/>
+                <w:sz w:val="20"/>
+                <w:szCs w:val="20"/>
+              </w:rPr>
+              <w:t>noAds</w:t>
+            </w:r>
+            <w:proofErr w:type="spellEnd"/>
+            <w:r>
+              <w:rPr>
+                <w:rFonts w:ascii="Verdana" w:hAnsi="Verdana"/>
+                <w:sz w:val="20"/>
+                <w:szCs w:val="20"/>
+              </w:rPr>
+              <w:t xml:space="preserve"> </w:t>
+            </w:r>
+            <w:r>
+              <w:rPr>
+                <w:rFonts w:ascii="Verdana" w:hAnsi="Verdana"/>
+                <w:sz w:val="20"/>
+                <w:szCs w:val="20"/>
+              </w:rPr>
+              <w:t>INTEGER DEFAULT 1</w:t>
+            </w:r>
+          </w:p>
+        </w:tc>
+      </w:tr>
+      <w:tr>
+        <w:tc>
+          <w:tcPr>
+            <w:tcW w:w="1894" w:type="dxa"/>
+            <w:vAlign w:val="center"/>
+          </w:tcPr>
+          <w:p>
+            <w:pPr>
+              <w:jc w:val="center"/>
+              <w:rPr>
+                <w:rFonts w:ascii="Verdana" w:hAnsi="Verdana"/>
+                <w:sz w:val="20"/>
+                <w:szCs w:val="20"/>
+              </w:rPr>
+            </w:pPr>
+          </w:p>
+          <w:p>
+            <w:pPr>
+              <w:jc w:val="center"/>
+              <w:rPr>
+                <w:rFonts w:ascii="Verdana" w:hAnsi="Verdana"/>
+                <w:sz w:val="20"/>
+                <w:szCs w:val="20"/>
+              </w:rPr>
+            </w:pPr>
+            <w:proofErr w:type="spellStart"/>
+            <w:r>
+              <w:rPr>
+                <w:rFonts w:ascii="Verdana" w:hAnsi="Verdana"/>
+                <w:sz w:val="20"/>
+                <w:szCs w:val="20"/>
+              </w:rPr>
+              <w:t>rewatchEpisodes</w:t>
+            </w:r>
+            <w:proofErr w:type="spellEnd"/>
+          </w:p>
+          <w:p>
+            <w:pPr>
+              <w:jc w:val="center"/>
+              <w:rPr>
+                <w:rFonts w:ascii="Verdana" w:hAnsi="Verdana"/>
+                <w:sz w:val="20"/>
+                <w:szCs w:val="20"/>
+              </w:rPr>
+            </w:pPr>
+          </w:p>
+        </w:tc>
+        <w:tc>
+          <w:tcPr>
+            <w:tcW w:w="3343" w:type="dxa"/>
+            <w:vAlign w:val="center"/>
+          </w:tcPr>
+          <w:p>
+            <w:pPr>
+              <w:jc w:val="center"/>
+              <w:rPr>
+                <w:rFonts w:ascii="Verdana" w:hAnsi="Verdana"/>
+                <w:sz w:val="20"/>
+                <w:szCs w:val="20"/>
+              </w:rPr>
+            </w:pPr>
+          </w:p>
+          <w:p>
+            <w:pPr>
+              <w:jc w:val="center"/>
+              <w:rPr>
+                <w:rFonts w:ascii="Verdana" w:hAnsi="Verdana"/>
+                <w:sz w:val="20"/>
+                <w:szCs w:val="20"/>
+              </w:rPr>
+            </w:pPr>
+            <w:r>
+              <w:rPr>
+                <w:rFonts w:ascii="Verdana" w:hAnsi="Verdana"/>
+                <w:sz w:val="20"/>
+                <w:szCs w:val="20"/>
+              </w:rPr>
+              <w:lastRenderedPageBreak/>
+              <w:t xml:space="preserve">Como nos estamos a referir a um utilizador </w:t>
+            </w:r>
+            <w:proofErr w:type="spellStart"/>
+            <w:r>
+              <w:rPr>
+                <w:rFonts w:ascii="Verdana" w:hAnsi="Verdana"/>
+                <w:sz w:val="20"/>
+                <w:szCs w:val="20"/>
+              </w:rPr>
+              <w:t>premium</w:t>
+            </w:r>
+            <w:proofErr w:type="spellEnd"/>
+            <w:r>
+              <w:rPr>
+                <w:rFonts w:ascii="Verdana" w:hAnsi="Verdana"/>
+                <w:sz w:val="20"/>
+                <w:szCs w:val="20"/>
+              </w:rPr>
+              <w:t>, o valor desta variável terá que ser 1.</w:t>
+            </w:r>
+          </w:p>
+          <w:p>
+            <w:pPr>
+              <w:jc w:val="center"/>
+              <w:rPr>
+                <w:rFonts w:ascii="Verdana" w:hAnsi="Verdana"/>
+                <w:sz w:val="20"/>
+                <w:szCs w:val="20"/>
+              </w:rPr>
+            </w:pPr>
+          </w:p>
+        </w:tc>
+        <w:tc>
+          <w:tcPr>
+            <w:tcW w:w="4114" w:type="dxa"/>
+            <w:vAlign w:val="center"/>
+          </w:tcPr>
+          <w:p>
+            <w:pPr>
+              <w:jc w:val="center"/>
+              <w:rPr>
+                <w:rFonts w:ascii="Verdana" w:hAnsi="Verdana"/>
+                <w:sz w:val="20"/>
+                <w:szCs w:val="20"/>
+              </w:rPr>
+            </w:pPr>
+            <w:proofErr w:type="spellStart"/>
+            <w:r>
+              <w:rPr>
+                <w:rFonts w:ascii="Verdana" w:hAnsi="Verdana"/>
+                <w:sz w:val="20"/>
+                <w:szCs w:val="20"/>
+              </w:rPr>
+              <w:lastRenderedPageBreak/>
+              <w:t>rewatchEpisodes</w:t>
+            </w:r>
+            <w:proofErr w:type="spellEnd"/>
+            <w:r>
+              <w:rPr>
+                <w:rFonts w:ascii="Verdana" w:hAnsi="Verdana"/>
+                <w:sz w:val="20"/>
+                <w:szCs w:val="20"/>
+              </w:rPr>
+              <w:t xml:space="preserve"> </w:t>
+            </w:r>
+            <w:r>
+              <w:rPr>
+                <w:rFonts w:ascii="Verdana" w:hAnsi="Verdana"/>
+                <w:sz w:val="20"/>
+                <w:szCs w:val="20"/>
+              </w:rPr>
+              <w:t>INTEGER DEFAULT 1</w:t>
             </w:r>
           </w:p>
         </w:tc>
@@ -3494,586 +6452,13 @@
     <w:tbl>
       <w:tblPr>
         <w:tblStyle w:val="Tabelacomgrelha"/>
-        <w:tblW w:w="9209" w:type="dxa"/>
-        <w:tblLook w:val="04A0" w:firstRow="1" w:lastRow="0" w:firstColumn="1" w:lastColumn="0" w:noHBand="0" w:noVBand="1"/>
-      </w:tblPr>
-      <w:tblGrid>
-        <w:gridCol w:w="1894"/>
-        <w:gridCol w:w="3343"/>
-        <w:gridCol w:w="3972"/>
-      </w:tblGrid>
-      <w:tr>
-        <w:tc>
-          <w:tcPr>
-            <w:tcW w:w="1894" w:type="dxa"/>
-          </w:tcPr>
-          <w:p>
-            <w:pPr>
-              <w:jc w:val="center"/>
-              <w:rPr>
-                <w:rFonts w:ascii="Verdana" w:hAnsi="Verdana"/>
-                <w:sz w:val="24"/>
-                <w:szCs w:val="24"/>
-              </w:rPr>
-            </w:pPr>
-          </w:p>
-        </w:tc>
-        <w:tc>
-          <w:tcPr>
-            <w:tcW w:w="7315" w:type="dxa"/>
-            <w:gridSpan w:val="2"/>
-          </w:tcPr>
-          <w:p>
-            <w:pPr>
-              <w:jc w:val="center"/>
-              <w:rPr>
-                <w:rFonts w:ascii="Verdana" w:hAnsi="Verdana"/>
-                <w:sz w:val="24"/>
-                <w:szCs w:val="24"/>
-              </w:rPr>
-            </w:pPr>
-            <w:proofErr w:type="spellStart"/>
-            <w:r>
-              <w:rPr>
-                <w:rFonts w:ascii="Verdana" w:hAnsi="Verdana"/>
-                <w:sz w:val="24"/>
-                <w:szCs w:val="24"/>
-              </w:rPr>
-              <w:t>PremiumUser</w:t>
-            </w:r>
-            <w:proofErr w:type="spellEnd"/>
-          </w:p>
-        </w:tc>
-      </w:tr>
-      <w:tr>
-        <w:tc>
-          <w:tcPr>
-            <w:tcW w:w="1894" w:type="dxa"/>
-            <w:vAlign w:val="center"/>
-          </w:tcPr>
-          <w:p>
-            <w:pPr>
-              <w:jc w:val="center"/>
-              <w:rPr>
-                <w:rFonts w:ascii="Verdana" w:hAnsi="Verdana"/>
-                <w:sz w:val="20"/>
-                <w:szCs w:val="20"/>
-              </w:rPr>
-            </w:pPr>
-            <w:proofErr w:type="spellStart"/>
-            <w:r>
-              <w:rPr>
-                <w:rFonts w:ascii="Verdana" w:hAnsi="Verdana"/>
-                <w:sz w:val="20"/>
-                <w:szCs w:val="20"/>
-              </w:rPr>
-              <w:t>subscriptionFee</w:t>
-            </w:r>
-            <w:proofErr w:type="spellEnd"/>
-          </w:p>
-        </w:tc>
-        <w:tc>
-          <w:tcPr>
-            <w:tcW w:w="3343" w:type="dxa"/>
-            <w:vAlign w:val="center"/>
-          </w:tcPr>
-          <w:p>
-            <w:pPr>
-              <w:jc w:val="center"/>
-              <w:rPr>
-                <w:rFonts w:ascii="Verdana" w:hAnsi="Verdana"/>
-                <w:sz w:val="20"/>
-                <w:szCs w:val="20"/>
-              </w:rPr>
-            </w:pPr>
-          </w:p>
-          <w:p>
-            <w:pPr>
-              <w:jc w:val="center"/>
-              <w:rPr>
-                <w:rFonts w:ascii="Verdana" w:hAnsi="Verdana"/>
-                <w:sz w:val="20"/>
-                <w:szCs w:val="20"/>
-              </w:rPr>
-            </w:pPr>
-            <w:r>
-              <w:rPr>
-                <w:rFonts w:ascii="Verdana" w:hAnsi="Verdana"/>
-                <w:sz w:val="20"/>
-                <w:szCs w:val="20"/>
-              </w:rPr>
-              <w:t xml:space="preserve">Como nos estamos a referir a um utilizador </w:t>
-            </w:r>
-            <w:proofErr w:type="spellStart"/>
-            <w:r>
-              <w:rPr>
-                <w:rFonts w:ascii="Verdana" w:hAnsi="Verdana"/>
-                <w:sz w:val="20"/>
-                <w:szCs w:val="20"/>
-              </w:rPr>
-              <w:t>premium</w:t>
-            </w:r>
-            <w:proofErr w:type="spellEnd"/>
-            <w:r>
-              <w:rPr>
-                <w:rFonts w:ascii="Verdana" w:hAnsi="Verdana"/>
-                <w:sz w:val="20"/>
-                <w:szCs w:val="20"/>
-              </w:rPr>
-              <w:t xml:space="preserve">, </w:t>
-            </w:r>
-            <w:r>
-              <w:rPr>
-                <w:rFonts w:ascii="Verdana" w:hAnsi="Verdana"/>
-                <w:sz w:val="20"/>
-                <w:szCs w:val="20"/>
-              </w:rPr>
-              <w:t>o valor desta variável terá que ser 1.</w:t>
-            </w:r>
-          </w:p>
-          <w:p>
-            <w:pPr>
-              <w:rPr>
-                <w:rFonts w:ascii="Verdana" w:hAnsi="Verdana"/>
-                <w:sz w:val="20"/>
-                <w:szCs w:val="20"/>
-              </w:rPr>
-            </w:pPr>
-          </w:p>
-        </w:tc>
-        <w:tc>
-          <w:tcPr>
-            <w:tcW w:w="3972" w:type="dxa"/>
-            <w:vAlign w:val="center"/>
-          </w:tcPr>
-          <w:p>
-            <w:pPr>
-              <w:jc w:val="center"/>
-              <w:rPr>
-                <w:rFonts w:ascii="Verdana" w:hAnsi="Verdana"/>
-                <w:sz w:val="20"/>
-                <w:szCs w:val="20"/>
-              </w:rPr>
-            </w:pPr>
-          </w:p>
-          <w:p>
-            <w:pPr>
-              <w:jc w:val="center"/>
-              <w:rPr>
-                <w:rFonts w:ascii="Verdana" w:hAnsi="Verdana"/>
-                <w:sz w:val="20"/>
-                <w:szCs w:val="20"/>
-              </w:rPr>
-            </w:pPr>
-            <w:proofErr w:type="spellStart"/>
-            <w:r>
-              <w:rPr>
-                <w:rFonts w:ascii="Verdana" w:hAnsi="Verdana"/>
-                <w:sz w:val="20"/>
-                <w:szCs w:val="20"/>
-              </w:rPr>
-              <w:t>subscriptionFee</w:t>
-            </w:r>
-            <w:proofErr w:type="spellEnd"/>
-            <w:r>
-              <w:rPr>
-                <w:rFonts w:ascii="Verdana" w:hAnsi="Verdana"/>
-                <w:sz w:val="20"/>
-                <w:szCs w:val="20"/>
-              </w:rPr>
-              <w:t xml:space="preserve"> INTEGER CHECK</w:t>
-            </w:r>
-          </w:p>
-          <w:p>
-            <w:pPr>
-              <w:jc w:val="center"/>
-              <w:rPr>
-                <w:rFonts w:ascii="Verdana" w:hAnsi="Verdana"/>
-                <w:sz w:val="20"/>
-                <w:szCs w:val="20"/>
-              </w:rPr>
-            </w:pPr>
-            <w:r>
-              <w:rPr>
-                <w:rFonts w:ascii="Verdana" w:hAnsi="Verdana"/>
-                <w:sz w:val="20"/>
-                <w:szCs w:val="20"/>
-              </w:rPr>
-              <w:t>(</w:t>
-            </w:r>
-            <w:proofErr w:type="spellStart"/>
-            <w:r>
-              <w:rPr>
-                <w:rFonts w:ascii="Verdana" w:hAnsi="Verdana"/>
-                <w:sz w:val="20"/>
-                <w:szCs w:val="20"/>
-              </w:rPr>
-              <w:t>subscriptionFee</w:t>
-            </w:r>
-            <w:proofErr w:type="spellEnd"/>
-            <w:r>
-              <w:rPr>
-                <w:rFonts w:ascii="Verdana" w:hAnsi="Verdana"/>
-                <w:sz w:val="20"/>
-                <w:szCs w:val="20"/>
-              </w:rPr>
-              <w:t>=1)</w:t>
-            </w:r>
-          </w:p>
-        </w:tc>
-      </w:tr>
-      <w:tr>
-        <w:tc>
-          <w:tcPr>
-            <w:tcW w:w="1894" w:type="dxa"/>
-            <w:vAlign w:val="center"/>
-          </w:tcPr>
-          <w:p>
-            <w:pPr>
-              <w:jc w:val="center"/>
-              <w:rPr>
-                <w:rFonts w:ascii="Verdana" w:hAnsi="Verdana"/>
-                <w:sz w:val="20"/>
-                <w:szCs w:val="20"/>
-              </w:rPr>
-            </w:pPr>
-            <w:proofErr w:type="spellStart"/>
-            <w:r>
-              <w:rPr>
-                <w:rFonts w:ascii="Verdana" w:hAnsi="Verdana"/>
-                <w:sz w:val="20"/>
-                <w:szCs w:val="20"/>
-              </w:rPr>
-              <w:t>noAds</w:t>
-            </w:r>
-            <w:proofErr w:type="spellEnd"/>
-          </w:p>
-        </w:tc>
-        <w:tc>
-          <w:tcPr>
-            <w:tcW w:w="3343" w:type="dxa"/>
-            <w:vAlign w:val="center"/>
-          </w:tcPr>
-          <w:p>
-            <w:pPr>
-              <w:jc w:val="center"/>
-              <w:rPr>
-                <w:rFonts w:ascii="Verdana" w:hAnsi="Verdana"/>
-                <w:sz w:val="20"/>
-                <w:szCs w:val="20"/>
-              </w:rPr>
-            </w:pPr>
-          </w:p>
-          <w:p>
-            <w:pPr>
-              <w:jc w:val="center"/>
-              <w:rPr>
-                <w:rFonts w:ascii="Verdana" w:hAnsi="Verdana"/>
-                <w:sz w:val="20"/>
-                <w:szCs w:val="20"/>
-              </w:rPr>
-            </w:pPr>
-            <w:r>
-              <w:rPr>
-                <w:rFonts w:ascii="Verdana" w:hAnsi="Verdana"/>
-                <w:sz w:val="20"/>
-                <w:szCs w:val="20"/>
-              </w:rPr>
-              <w:t xml:space="preserve">Como nos estamos a referir a um utilizador </w:t>
-            </w:r>
-            <w:proofErr w:type="spellStart"/>
-            <w:r>
-              <w:rPr>
-                <w:rFonts w:ascii="Verdana" w:hAnsi="Verdana"/>
-                <w:sz w:val="20"/>
-                <w:szCs w:val="20"/>
-              </w:rPr>
-              <w:t>premium</w:t>
-            </w:r>
-            <w:proofErr w:type="spellEnd"/>
-            <w:r>
-              <w:rPr>
-                <w:rFonts w:ascii="Verdana" w:hAnsi="Verdana"/>
-                <w:sz w:val="20"/>
-                <w:szCs w:val="20"/>
-              </w:rPr>
-              <w:t>, o valor desta variável terá que ser 1.</w:t>
-            </w:r>
-          </w:p>
-          <w:p>
-            <w:pPr>
-              <w:jc w:val="center"/>
-              <w:rPr>
-                <w:rFonts w:ascii="Verdana" w:hAnsi="Verdana"/>
-                <w:sz w:val="20"/>
-                <w:szCs w:val="20"/>
-              </w:rPr>
-            </w:pPr>
-          </w:p>
-        </w:tc>
-        <w:tc>
-          <w:tcPr>
-            <w:tcW w:w="3972" w:type="dxa"/>
-            <w:vAlign w:val="center"/>
-          </w:tcPr>
-          <w:p>
-            <w:pPr>
-              <w:jc w:val="center"/>
-              <w:rPr>
-                <w:rFonts w:ascii="Verdana" w:hAnsi="Verdana"/>
-                <w:sz w:val="20"/>
-                <w:szCs w:val="20"/>
-              </w:rPr>
-            </w:pPr>
-            <w:proofErr w:type="spellStart"/>
-            <w:r>
-              <w:rPr>
-                <w:rFonts w:ascii="Verdana" w:hAnsi="Verdana"/>
-                <w:sz w:val="20"/>
-                <w:szCs w:val="20"/>
-              </w:rPr>
-              <w:t>noAds</w:t>
-            </w:r>
-            <w:proofErr w:type="spellEnd"/>
-            <w:r>
-              <w:rPr>
-                <w:rFonts w:ascii="Verdana" w:hAnsi="Verdana"/>
-                <w:sz w:val="20"/>
-                <w:szCs w:val="20"/>
-              </w:rPr>
-              <w:t xml:space="preserve"> INTEGER CHECK</w:t>
-            </w:r>
-          </w:p>
-          <w:p>
-            <w:pPr>
-              <w:jc w:val="center"/>
-              <w:rPr>
-                <w:rFonts w:ascii="Verdana" w:hAnsi="Verdana"/>
-                <w:sz w:val="20"/>
-                <w:szCs w:val="20"/>
-              </w:rPr>
-            </w:pPr>
-            <w:r>
-              <w:rPr>
-                <w:rFonts w:ascii="Verdana" w:hAnsi="Verdana"/>
-                <w:sz w:val="20"/>
-                <w:szCs w:val="20"/>
-              </w:rPr>
-              <w:t>(</w:t>
-            </w:r>
-            <w:proofErr w:type="spellStart"/>
-            <w:r>
-              <w:rPr>
-                <w:rFonts w:ascii="Verdana" w:hAnsi="Verdana"/>
-                <w:sz w:val="20"/>
-                <w:szCs w:val="20"/>
-              </w:rPr>
-              <w:t>noAds</w:t>
-            </w:r>
-            <w:proofErr w:type="spellEnd"/>
-            <w:r>
-              <w:rPr>
-                <w:rFonts w:ascii="Verdana" w:hAnsi="Verdana"/>
-                <w:sz w:val="20"/>
-                <w:szCs w:val="20"/>
-              </w:rPr>
-              <w:t>=1)</w:t>
-            </w:r>
-          </w:p>
-        </w:tc>
-      </w:tr>
-      <w:tr>
-        <w:tc>
-          <w:tcPr>
-            <w:tcW w:w="1894" w:type="dxa"/>
-            <w:vAlign w:val="center"/>
-          </w:tcPr>
-          <w:p>
-            <w:pPr>
-              <w:jc w:val="center"/>
-              <w:rPr>
-                <w:rFonts w:ascii="Verdana" w:hAnsi="Verdana"/>
-                <w:sz w:val="20"/>
-                <w:szCs w:val="20"/>
-              </w:rPr>
-            </w:pPr>
-          </w:p>
-          <w:p>
-            <w:pPr>
-              <w:jc w:val="center"/>
-              <w:rPr>
-                <w:rFonts w:ascii="Verdana" w:hAnsi="Verdana"/>
-                <w:sz w:val="20"/>
-                <w:szCs w:val="20"/>
-              </w:rPr>
-            </w:pPr>
-            <w:proofErr w:type="spellStart"/>
-            <w:r>
-              <w:rPr>
-                <w:rFonts w:ascii="Verdana" w:hAnsi="Verdana"/>
-                <w:sz w:val="20"/>
-                <w:szCs w:val="20"/>
-              </w:rPr>
-              <w:t>rewatchEpisodes</w:t>
-            </w:r>
-            <w:proofErr w:type="spellEnd"/>
-          </w:p>
-          <w:p>
-            <w:pPr>
-              <w:jc w:val="center"/>
-              <w:rPr>
-                <w:rFonts w:ascii="Verdana" w:hAnsi="Verdana"/>
-                <w:sz w:val="20"/>
-                <w:szCs w:val="20"/>
-              </w:rPr>
-            </w:pPr>
-          </w:p>
-        </w:tc>
-        <w:tc>
-          <w:tcPr>
-            <w:tcW w:w="3343" w:type="dxa"/>
-            <w:vAlign w:val="center"/>
-          </w:tcPr>
-          <w:p>
-            <w:pPr>
-              <w:jc w:val="center"/>
-              <w:rPr>
-                <w:rFonts w:ascii="Verdana" w:hAnsi="Verdana"/>
-                <w:sz w:val="20"/>
-                <w:szCs w:val="20"/>
-              </w:rPr>
-            </w:pPr>
-          </w:p>
-          <w:p>
-            <w:pPr>
-              <w:jc w:val="center"/>
-              <w:rPr>
-                <w:rFonts w:ascii="Verdana" w:hAnsi="Verdana"/>
-                <w:sz w:val="20"/>
-                <w:szCs w:val="20"/>
-              </w:rPr>
-            </w:pPr>
-            <w:r>
-              <w:rPr>
-                <w:rFonts w:ascii="Verdana" w:hAnsi="Verdana"/>
-                <w:sz w:val="20"/>
-                <w:szCs w:val="20"/>
-              </w:rPr>
-              <w:t xml:space="preserve">Como nos estamos a referir a um utilizador </w:t>
-            </w:r>
-            <w:proofErr w:type="spellStart"/>
-            <w:r>
-              <w:rPr>
-                <w:rFonts w:ascii="Verdana" w:hAnsi="Verdana"/>
-                <w:sz w:val="20"/>
-                <w:szCs w:val="20"/>
-              </w:rPr>
-              <w:t>premium</w:t>
-            </w:r>
-            <w:proofErr w:type="spellEnd"/>
-            <w:r>
-              <w:rPr>
-                <w:rFonts w:ascii="Verdana" w:hAnsi="Verdana"/>
-                <w:sz w:val="20"/>
-                <w:szCs w:val="20"/>
-              </w:rPr>
-              <w:t>, o valor desta variável terá que ser 1.</w:t>
-            </w:r>
-          </w:p>
-          <w:p>
-            <w:pPr>
-              <w:jc w:val="center"/>
-              <w:rPr>
-                <w:rFonts w:ascii="Verdana" w:hAnsi="Verdana"/>
-                <w:sz w:val="20"/>
-                <w:szCs w:val="20"/>
-              </w:rPr>
-            </w:pPr>
-          </w:p>
-        </w:tc>
-        <w:tc>
-          <w:tcPr>
-            <w:tcW w:w="3972" w:type="dxa"/>
-            <w:vAlign w:val="center"/>
-          </w:tcPr>
-          <w:p>
-            <w:pPr>
-              <w:jc w:val="center"/>
-              <w:rPr>
-                <w:rFonts w:ascii="Verdana" w:hAnsi="Verdana"/>
-                <w:sz w:val="20"/>
-                <w:szCs w:val="20"/>
-              </w:rPr>
-            </w:pPr>
-            <w:proofErr w:type="spellStart"/>
-            <w:r>
-              <w:rPr>
-                <w:rFonts w:ascii="Verdana" w:hAnsi="Verdana"/>
-                <w:sz w:val="20"/>
-                <w:szCs w:val="20"/>
-              </w:rPr>
-              <w:t>rewatchEpisodes</w:t>
-            </w:r>
-            <w:proofErr w:type="spellEnd"/>
-            <w:r>
-              <w:rPr>
-                <w:rFonts w:ascii="Verdana" w:hAnsi="Verdana"/>
-                <w:sz w:val="20"/>
-                <w:szCs w:val="20"/>
-              </w:rPr>
-              <w:t xml:space="preserve"> INTEGER CHECK</w:t>
-            </w:r>
-          </w:p>
-          <w:p>
-            <w:pPr>
-              <w:jc w:val="center"/>
-              <w:rPr>
-                <w:rFonts w:ascii="Verdana" w:hAnsi="Verdana"/>
-                <w:sz w:val="20"/>
-                <w:szCs w:val="20"/>
-              </w:rPr>
-            </w:pPr>
-            <w:r>
-              <w:rPr>
-                <w:rFonts w:ascii="Verdana" w:hAnsi="Verdana"/>
-                <w:sz w:val="20"/>
-                <w:szCs w:val="20"/>
-              </w:rPr>
-              <w:t>(</w:t>
-            </w:r>
-            <w:proofErr w:type="spellStart"/>
-            <w:r>
-              <w:rPr>
-                <w:rFonts w:ascii="Verdana" w:hAnsi="Verdana"/>
-                <w:sz w:val="20"/>
-                <w:szCs w:val="20"/>
-              </w:rPr>
-              <w:t>rewatchEpisodes</w:t>
-            </w:r>
-            <w:proofErr w:type="spellEnd"/>
-            <w:r>
-              <w:rPr>
-                <w:rFonts w:ascii="Verdana" w:hAnsi="Verdana"/>
-                <w:sz w:val="20"/>
-                <w:szCs w:val="20"/>
-              </w:rPr>
-              <w:t>=1)</w:t>
-            </w:r>
-          </w:p>
-        </w:tc>
-      </w:tr>
-    </w:tbl>
-    <w:p/>
-    <w:tbl>
-      <w:tblPr>
-        <w:tblStyle w:val="Tabelacomgrelha"/>
-        <w:tblW w:w="9209" w:type="dxa"/>
+        <w:tblW w:w="9351" w:type="dxa"/>
         <w:tblLook w:val="04A0" w:firstRow="1" w:lastRow="0" w:firstColumn="1" w:lastColumn="0" w:noHBand="0" w:noVBand="1"/>
       </w:tblPr>
       <w:tblGrid>
         <w:gridCol w:w="1473"/>
         <w:gridCol w:w="3767"/>
-        <w:gridCol w:w="3969"/>
+        <w:gridCol w:w="4111"/>
       </w:tblGrid>
       <w:tr>
         <w:tc>
@@ -4093,7 +6478,7 @@
         </w:tc>
         <w:tc>
           <w:tcPr>
-            <w:tcW w:w="7736" w:type="dxa"/>
+            <w:tcW w:w="7878" w:type="dxa"/>
             <w:gridSpan w:val="2"/>
           </w:tcPr>
           <w:p>
@@ -4196,28 +6581,29 @@
         </w:tc>
         <w:tc>
           <w:tcPr>
-            <w:tcW w:w="3969" w:type="dxa"/>
-            <w:vAlign w:val="center"/>
-          </w:tcPr>
-          <w:p>
-            <w:pPr>
-              <w:jc w:val="center"/>
-              <w:rPr>
-                <w:rFonts w:ascii="Verdana" w:hAnsi="Verdana"/>
-                <w:sz w:val="20"/>
-                <w:szCs w:val="20"/>
-              </w:rPr>
-            </w:pPr>
-          </w:p>
-          <w:p>
-            <w:pPr>
-              <w:jc w:val="center"/>
-              <w:rPr>
-                <w:rFonts w:ascii="Verdana" w:hAnsi="Verdana"/>
-                <w:sz w:val="20"/>
-                <w:szCs w:val="20"/>
-              </w:rPr>
-            </w:pPr>
+            <w:tcW w:w="4111" w:type="dxa"/>
+            <w:vAlign w:val="center"/>
+          </w:tcPr>
+          <w:p>
+            <w:pPr>
+              <w:jc w:val="center"/>
+              <w:rPr>
+                <w:rFonts w:ascii="Verdana" w:hAnsi="Verdana"/>
+                <w:sz w:val="20"/>
+                <w:szCs w:val="20"/>
+              </w:rPr>
+            </w:pPr>
+          </w:p>
+          <w:p>
+            <w:pPr>
+              <w:jc w:val="center"/>
+              <w:rPr>
+                <w:rFonts w:ascii="Verdana" w:hAnsi="Verdana"/>
+                <w:sz w:val="20"/>
+                <w:szCs w:val="20"/>
+              </w:rPr>
+            </w:pPr>
+            <w:proofErr w:type="spellStart"/>
             <w:r>
               <w:rPr>
                 <w:rFonts w:ascii="Verdana" w:hAnsi="Verdana"/>
@@ -4226,8 +6612,7 @@
               </w:rPr>
               <w:t>name</w:t>
             </w:r>
-            <w:bookmarkStart w:id="0" w:name="_GoBack"/>
-            <w:bookmarkEnd w:id="0"/>
+            <w:proofErr w:type="spellEnd"/>
             <w:r>
               <w:rPr>
                 <w:rFonts w:ascii="Verdana" w:hAnsi="Verdana"/>

</xml_diff>